<commit_message>
Criei as peças miniaturas para serem utilizadas quando as peças forem eliminadas, complementei o relatório com informações sobre a estrutura do projeto.
</commit_message>
<xml_diff>
--- a/Xadrez/Relatório.docx
+++ b/Xadrez/Relatório.docx
@@ -3,11 +3,17 @@
 <w:document xmlns:ve="http://schemas.openxmlformats.org/markup-compatibility/2006" xmlns:o="urn:schemas-microsoft-com:office:office" xmlns:r="http://schemas.openxmlformats.org/officeDocument/2006/relationships" xmlns:m="http://schemas.openxmlformats.org/officeDocument/2006/math" xmlns:v="urn:schemas-microsoft-com:vml" xmlns:wp="http://schemas.openxmlformats.org/drawingml/2006/wordprocessingDrawing" xmlns:w10="urn:schemas-microsoft-com:office:word" xmlns:w="http://schemas.openxmlformats.org/wordprocessingml/2006/main" xmlns:wne="http://schemas.microsoft.com/office/word/2006/wordml">
   <w:body>
     <w:p>
+      <w:pPr>
+        <w:spacing w:after="0"/>
+      </w:pPr>
       <w:r>
         <w:t>Padrão Arquitetural MVC</w:t>
       </w:r>
     </w:p>
     <w:p>
+      <w:pPr>
+        <w:spacing w:after="0"/>
+      </w:pPr>
       <w:r>
         <w:t>Na fase de projeto</w:t>
       </w:r>
@@ -22,17 +28,428 @@
       </w:r>
     </w:p>
     <w:p>
+      <w:pPr>
+        <w:spacing w:after="0"/>
+      </w:pPr>
       <w:r>
-        <w:t>Para estrutura das camadas foi utilizado o padrão Modelo-Visão-Controle e suas subdivisões, sendo elas: Camada de Interação Humana, Camada de Controle de Interface,</w:t>
+        <w:t>Para estrutura das camadas foi utilizado o padrão Modelo-Visão-Controle e suas subdivisões, sendo elas: Camada de Interação Humana, Camada de Controle de Interface, Camada de Domínio do Problema, Camada de Gestão de Tarefas e Camada de Gestão de Dados.</w:t>
       </w:r>
-      <w:proofErr w:type="gramStart"/>
       <w:r>
-        <w:t xml:space="preserve">  </w:t>
+        <w:t xml:space="preserve"> Essa estrutura permite que o projeto seja organizado de acordo com os tipos de tarefas, que basicamente são:</w:t>
       </w:r>
-      <w:proofErr w:type="gramEnd"/>
+    </w:p>
+    <w:p>
+      <w:pPr>
+        <w:spacing w:after="0"/>
+      </w:pPr>
+    </w:p>
+    <w:tbl>
+      <w:tblPr>
+        <w:tblStyle w:val="ListaColorida-nfase4"/>
+        <w:tblW w:w="0" w:type="auto"/>
+        <w:tblLook w:val="04A0"/>
+      </w:tblPr>
+      <w:tblGrid>
+        <w:gridCol w:w="1384"/>
+        <w:gridCol w:w="2552"/>
+        <w:gridCol w:w="4708"/>
+      </w:tblGrid>
+      <w:tr>
+        <w:trPr>
+          <w:cnfStyle w:val="100000000000"/>
+        </w:trPr>
+        <w:tc>
+          <w:tcPr>
+            <w:cnfStyle w:val="001000000000"/>
+            <w:tcW w:w="1384" w:type="dxa"/>
+            <w:tcBorders>
+              <w:top w:val="single" w:sz="4" w:space="0" w:color="auto"/>
+              <w:left w:val="single" w:sz="4" w:space="0" w:color="auto"/>
+              <w:bottom w:val="single" w:sz="4" w:space="0" w:color="auto"/>
+            </w:tcBorders>
+          </w:tcPr>
+          <w:p>
+            <w:r>
+              <w:t>Camada</w:t>
+            </w:r>
+          </w:p>
+        </w:tc>
+        <w:tc>
+          <w:tcPr>
+            <w:tcW w:w="2552" w:type="dxa"/>
+            <w:tcBorders>
+              <w:top w:val="single" w:sz="4" w:space="0" w:color="auto"/>
+              <w:bottom w:val="single" w:sz="4" w:space="0" w:color="auto"/>
+            </w:tcBorders>
+          </w:tcPr>
+          <w:p>
+            <w:pPr>
+              <w:cnfStyle w:val="100000000000"/>
+            </w:pPr>
+            <w:r>
+              <w:t>Subcamada</w:t>
+            </w:r>
+          </w:p>
+        </w:tc>
+        <w:tc>
+          <w:tcPr>
+            <w:tcW w:w="4708" w:type="dxa"/>
+            <w:tcBorders>
+              <w:top w:val="single" w:sz="4" w:space="0" w:color="auto"/>
+              <w:bottom w:val="single" w:sz="4" w:space="0" w:color="auto"/>
+              <w:right w:val="single" w:sz="4" w:space="0" w:color="auto"/>
+            </w:tcBorders>
+          </w:tcPr>
+          <w:p>
+            <w:pPr>
+              <w:cnfStyle w:val="100000000000"/>
+            </w:pPr>
+            <w:r>
+              <w:t>Descrição</w:t>
+            </w:r>
+          </w:p>
+        </w:tc>
+      </w:tr>
+      <w:tr>
+        <w:trPr>
+          <w:cnfStyle w:val="000000100000"/>
+        </w:trPr>
+        <w:tc>
+          <w:tcPr>
+            <w:cnfStyle w:val="001000000000"/>
+            <w:tcW w:w="1384" w:type="dxa"/>
+            <w:vMerge w:val="restart"/>
+            <w:tcBorders>
+              <w:top w:val="single" w:sz="4" w:space="0" w:color="auto"/>
+              <w:left w:val="single" w:sz="4" w:space="0" w:color="auto"/>
+              <w:bottom w:val="single" w:sz="4" w:space="0" w:color="auto"/>
+              <w:right w:val="single" w:sz="4" w:space="0" w:color="auto"/>
+            </w:tcBorders>
+            <w:shd w:val="clear" w:color="auto" w:fill="D9D9D9" w:themeFill="background1" w:themeFillShade="D9"/>
+            <w:vAlign w:val="center"/>
+          </w:tcPr>
+          <w:p>
+            <w:r>
+              <w:t>Modelo</w:t>
+            </w:r>
+          </w:p>
+        </w:tc>
+        <w:tc>
+          <w:tcPr>
+            <w:tcW w:w="2552" w:type="dxa"/>
+            <w:tcBorders>
+              <w:top w:val="single" w:sz="4" w:space="0" w:color="auto"/>
+              <w:left w:val="single" w:sz="4" w:space="0" w:color="auto"/>
+              <w:bottom w:val="single" w:sz="4" w:space="0" w:color="auto"/>
+            </w:tcBorders>
+            <w:shd w:val="clear" w:color="auto" w:fill="D9D9D9" w:themeFill="background1" w:themeFillShade="D9"/>
+            <w:vAlign w:val="center"/>
+          </w:tcPr>
+          <w:p>
+            <w:pPr>
+              <w:cnfStyle w:val="000000100000"/>
+            </w:pPr>
+            <w:r>
+              <w:t>Gestão de Tarefas</w:t>
+            </w:r>
+          </w:p>
+        </w:tc>
+        <w:tc>
+          <w:tcPr>
+            <w:tcW w:w="4708" w:type="dxa"/>
+            <w:tcBorders>
+              <w:top w:val="single" w:sz="4" w:space="0" w:color="auto"/>
+              <w:bottom w:val="single" w:sz="4" w:space="0" w:color="auto"/>
+              <w:right w:val="single" w:sz="4" w:space="0" w:color="auto"/>
+            </w:tcBorders>
+            <w:shd w:val="clear" w:color="auto" w:fill="D9D9D9" w:themeFill="background1" w:themeFillShade="D9"/>
+            <w:vAlign w:val="center"/>
+          </w:tcPr>
+          <w:p>
+            <w:pPr>
+              <w:cnfStyle w:val="000000100000"/>
+            </w:pPr>
+            <w:r>
+              <w:t>Camada responsável pelo comportamento das entidades do projeto (ex. casos de usos do sistema).</w:t>
+            </w:r>
+          </w:p>
+        </w:tc>
+      </w:tr>
+      <w:tr>
+        <w:tc>
+          <w:tcPr>
+            <w:cnfStyle w:val="001000000000"/>
+            <w:tcW w:w="1384" w:type="dxa"/>
+            <w:vMerge/>
+            <w:tcBorders>
+              <w:top w:val="single" w:sz="4" w:space="0" w:color="auto"/>
+              <w:left w:val="single" w:sz="4" w:space="0" w:color="auto"/>
+              <w:bottom w:val="single" w:sz="4" w:space="0" w:color="auto"/>
+              <w:right w:val="single" w:sz="4" w:space="0" w:color="auto"/>
+            </w:tcBorders>
+            <w:shd w:val="clear" w:color="auto" w:fill="D9D9D9" w:themeFill="background1" w:themeFillShade="D9"/>
+            <w:vAlign w:val="center"/>
+          </w:tcPr>
+          <w:p/>
+        </w:tc>
+        <w:tc>
+          <w:tcPr>
+            <w:tcW w:w="2552" w:type="dxa"/>
+            <w:tcBorders>
+              <w:top w:val="single" w:sz="4" w:space="0" w:color="auto"/>
+              <w:left w:val="single" w:sz="4" w:space="0" w:color="auto"/>
+              <w:bottom w:val="single" w:sz="4" w:space="0" w:color="auto"/>
+            </w:tcBorders>
+            <w:shd w:val="clear" w:color="auto" w:fill="D9D9D9" w:themeFill="background1" w:themeFillShade="D9"/>
+            <w:vAlign w:val="center"/>
+          </w:tcPr>
+          <w:p>
+            <w:pPr>
+              <w:cnfStyle w:val="000000000000"/>
+            </w:pPr>
+            <w:r>
+              <w:t>Domínio do Problema</w:t>
+            </w:r>
+          </w:p>
+        </w:tc>
+        <w:tc>
+          <w:tcPr>
+            <w:tcW w:w="4708" w:type="dxa"/>
+            <w:tcBorders>
+              <w:top w:val="single" w:sz="4" w:space="0" w:color="auto"/>
+              <w:bottom w:val="single" w:sz="4" w:space="0" w:color="auto"/>
+              <w:right w:val="single" w:sz="4" w:space="0" w:color="auto"/>
+            </w:tcBorders>
+            <w:shd w:val="clear" w:color="auto" w:fill="D9D9D9" w:themeFill="background1" w:themeFillShade="D9"/>
+            <w:vAlign w:val="center"/>
+          </w:tcPr>
+          <w:p>
+            <w:pPr>
+              <w:cnfStyle w:val="000000000000"/>
+            </w:pPr>
+            <w:r>
+              <w:t>Camada responsável por representar todas as entidades envolvidas no projeto.</w:t>
+            </w:r>
+          </w:p>
+        </w:tc>
+      </w:tr>
+      <w:tr>
+        <w:trPr>
+          <w:cnfStyle w:val="000000100000"/>
+        </w:trPr>
+        <w:tc>
+          <w:tcPr>
+            <w:cnfStyle w:val="001000000000"/>
+            <w:tcW w:w="1384" w:type="dxa"/>
+            <w:vMerge/>
+            <w:tcBorders>
+              <w:top w:val="single" w:sz="4" w:space="0" w:color="auto"/>
+              <w:left w:val="single" w:sz="4" w:space="0" w:color="auto"/>
+              <w:bottom w:val="single" w:sz="4" w:space="0" w:color="auto"/>
+              <w:right w:val="single" w:sz="4" w:space="0" w:color="auto"/>
+            </w:tcBorders>
+            <w:shd w:val="clear" w:color="auto" w:fill="D9D9D9" w:themeFill="background1" w:themeFillShade="D9"/>
+            <w:vAlign w:val="center"/>
+          </w:tcPr>
+          <w:p/>
+        </w:tc>
+        <w:tc>
+          <w:tcPr>
+            <w:tcW w:w="2552" w:type="dxa"/>
+            <w:tcBorders>
+              <w:top w:val="single" w:sz="4" w:space="0" w:color="auto"/>
+              <w:left w:val="single" w:sz="4" w:space="0" w:color="auto"/>
+              <w:bottom w:val="single" w:sz="4" w:space="0" w:color="auto"/>
+            </w:tcBorders>
+            <w:shd w:val="clear" w:color="auto" w:fill="D9D9D9" w:themeFill="background1" w:themeFillShade="D9"/>
+            <w:vAlign w:val="center"/>
+          </w:tcPr>
+          <w:p>
+            <w:pPr>
+              <w:cnfStyle w:val="000000100000"/>
+            </w:pPr>
+            <w:r>
+              <w:t>Gestão de Dados</w:t>
+            </w:r>
+          </w:p>
+        </w:tc>
+        <w:tc>
+          <w:tcPr>
+            <w:tcW w:w="4708" w:type="dxa"/>
+            <w:tcBorders>
+              <w:top w:val="single" w:sz="4" w:space="0" w:color="auto"/>
+              <w:bottom w:val="single" w:sz="4" w:space="0" w:color="auto"/>
+              <w:right w:val="single" w:sz="4" w:space="0" w:color="auto"/>
+            </w:tcBorders>
+            <w:shd w:val="clear" w:color="auto" w:fill="D9D9D9" w:themeFill="background1" w:themeFillShade="D9"/>
+            <w:vAlign w:val="center"/>
+          </w:tcPr>
+          <w:p>
+            <w:pPr>
+              <w:cnfStyle w:val="000000100000"/>
+            </w:pPr>
+            <w:r>
+              <w:t>Camada responsável por gerenciar a manipulação da base de dados.</w:t>
+            </w:r>
+          </w:p>
+        </w:tc>
+      </w:tr>
+      <w:tr>
+        <w:tc>
+          <w:tcPr>
+            <w:cnfStyle w:val="001000000000"/>
+            <w:tcW w:w="1384" w:type="dxa"/>
+            <w:tcBorders>
+              <w:top w:val="single" w:sz="4" w:space="0" w:color="auto"/>
+              <w:left w:val="single" w:sz="4" w:space="0" w:color="auto"/>
+              <w:bottom w:val="single" w:sz="4" w:space="0" w:color="auto"/>
+              <w:right w:val="single" w:sz="4" w:space="0" w:color="auto"/>
+            </w:tcBorders>
+            <w:vAlign w:val="center"/>
+          </w:tcPr>
+          <w:p>
+            <w:r>
+              <w:t>Visão</w:t>
+            </w:r>
+          </w:p>
+        </w:tc>
+        <w:tc>
+          <w:tcPr>
+            <w:tcW w:w="2552" w:type="dxa"/>
+            <w:tcBorders>
+              <w:top w:val="single" w:sz="4" w:space="0" w:color="auto"/>
+              <w:left w:val="single" w:sz="4" w:space="0" w:color="auto"/>
+              <w:bottom w:val="single" w:sz="4" w:space="0" w:color="auto"/>
+            </w:tcBorders>
+            <w:vAlign w:val="center"/>
+          </w:tcPr>
+          <w:p>
+            <w:pPr>
+              <w:cnfStyle w:val="000000000000"/>
+            </w:pPr>
+            <w:r>
+              <w:t>Interação Humana</w:t>
+            </w:r>
+          </w:p>
+        </w:tc>
+        <w:tc>
+          <w:tcPr>
+            <w:tcW w:w="4708" w:type="dxa"/>
+            <w:tcBorders>
+              <w:top w:val="single" w:sz="4" w:space="0" w:color="auto"/>
+              <w:bottom w:val="single" w:sz="4" w:space="0" w:color="auto"/>
+              <w:right w:val="single" w:sz="4" w:space="0" w:color="auto"/>
+            </w:tcBorders>
+            <w:vAlign w:val="center"/>
+          </w:tcPr>
+          <w:p>
+            <w:pPr>
+              <w:cnfStyle w:val="000000000000"/>
+            </w:pPr>
+            <w:r>
+              <w:t>Camada responsável por reunir as classes que manipulam a interface.</w:t>
+            </w:r>
+          </w:p>
+        </w:tc>
+      </w:tr>
+      <w:tr>
+        <w:trPr>
+          <w:cnfStyle w:val="000000100000"/>
+        </w:trPr>
+        <w:tc>
+          <w:tcPr>
+            <w:cnfStyle w:val="001000000000"/>
+            <w:tcW w:w="1384" w:type="dxa"/>
+            <w:tcBorders>
+              <w:top w:val="single" w:sz="4" w:space="0" w:color="auto"/>
+              <w:left w:val="single" w:sz="4" w:space="0" w:color="auto"/>
+              <w:bottom w:val="single" w:sz="4" w:space="0" w:color="auto"/>
+              <w:right w:val="single" w:sz="4" w:space="0" w:color="auto"/>
+            </w:tcBorders>
+            <w:shd w:val="clear" w:color="auto" w:fill="D9D9D9" w:themeFill="background1" w:themeFillShade="D9"/>
+            <w:vAlign w:val="center"/>
+          </w:tcPr>
+          <w:p>
+            <w:r>
+              <w:t>Controle</w:t>
+            </w:r>
+          </w:p>
+        </w:tc>
+        <w:tc>
+          <w:tcPr>
+            <w:tcW w:w="2552" w:type="dxa"/>
+            <w:tcBorders>
+              <w:top w:val="single" w:sz="4" w:space="0" w:color="auto"/>
+              <w:left w:val="single" w:sz="4" w:space="0" w:color="auto"/>
+              <w:bottom w:val="single" w:sz="4" w:space="0" w:color="auto"/>
+            </w:tcBorders>
+            <w:shd w:val="clear" w:color="auto" w:fill="D9D9D9" w:themeFill="background1" w:themeFillShade="D9"/>
+            <w:vAlign w:val="center"/>
+          </w:tcPr>
+          <w:p>
+            <w:pPr>
+              <w:cnfStyle w:val="000000100000"/>
+            </w:pPr>
+            <w:r>
+              <w:t>Controle de Interação</w:t>
+            </w:r>
+          </w:p>
+        </w:tc>
+        <w:tc>
+          <w:tcPr>
+            <w:tcW w:w="4708" w:type="dxa"/>
+            <w:tcBorders>
+              <w:top w:val="single" w:sz="4" w:space="0" w:color="auto"/>
+              <w:bottom w:val="single" w:sz="4" w:space="0" w:color="auto"/>
+              <w:right w:val="single" w:sz="4" w:space="0" w:color="auto"/>
+            </w:tcBorders>
+            <w:shd w:val="clear" w:color="auto" w:fill="D9D9D9" w:themeFill="background1" w:themeFillShade="D9"/>
+            <w:vAlign w:val="center"/>
+          </w:tcPr>
+          <w:p>
+            <w:pPr>
+              <w:cnfStyle w:val="000000100000"/>
+            </w:pPr>
+            <w:r>
+              <w:t>Camada Responsável por ser uma ponte entre a comunicação dos modelos e as visões.</w:t>
+            </w:r>
+          </w:p>
+        </w:tc>
+      </w:tr>
+    </w:tbl>
+    <w:p>
+      <w:pPr>
+        <w:spacing w:after="0"/>
+      </w:pPr>
+    </w:p>
+    <w:p>
+      <w:pPr>
+        <w:spacing w:after="0"/>
+      </w:pPr>
+    </w:p>
+    <w:p>
+      <w:pPr>
+        <w:spacing w:after="0"/>
+      </w:pPr>
       <w:r>
-        <w:t>Camada de Domínio do Problema, Camada de Gestão de Tarefas e Camada de Gestão de Dados.</w:t>
+        <w:t>Conclusão</w:t>
       </w:r>
+    </w:p>
+    <w:p>
+      <w:pPr>
+        <w:spacing w:after="0"/>
+      </w:pPr>
+      <w:r>
+        <w:t>A utilização dos conceitos de orientação a objetos, desenvolvimento voltado à interface, utilização de composição ao invés de heranças, os padrões de projeto e arquitetural, controle de versão, qualidade de código e modelagem permitiram que o projeto pudesse ser desenvolvido com um foco em melhorar organização e manutenabilidade do código alem do próprio desempenho. A utilização destes conceitos impacta muito no que diz respeito à complexidade da tarefa de desenvolver, mas impacta para melhor visto que não se trata apenas de desenvolver e sim desenvolver com qualidade. O resultado é um produto de alto padrão de qualidade extremamente diferenciado no mercado</w:t>
+      </w:r>
+      <w:r>
+        <w:t>.</w:t>
+      </w:r>
+    </w:p>
+    <w:p>
+      <w:pPr>
+        <w:spacing w:after="0"/>
+      </w:pPr>
     </w:p>
     <w:sectPr>
       <w:pgSz w:w="11906" w:h="16838"/>
@@ -232,6 +649,221 @@
     <w:uiPriority w:val="99"/>
     <w:semiHidden/>
     <w:unhideWhenUsed/>
+  </w:style>
+  <w:style w:type="table" w:styleId="Tabelacomgrade">
+    <w:name w:val="Table Grid"/>
+    <w:basedOn w:val="Tabelanormal"/>
+    <w:uiPriority w:val="59"/>
+    <w:rsid w:val="00B375CE"/>
+    <w:pPr>
+      <w:spacing w:after="0" w:line="240" w:lineRule="auto"/>
+    </w:pPr>
+    <w:tblPr>
+      <w:tblInd w:w="0" w:type="dxa"/>
+      <w:tblBorders>
+        <w:top w:val="single" w:sz="4" w:space="0" w:color="auto"/>
+        <w:left w:val="single" w:sz="4" w:space="0" w:color="auto"/>
+        <w:bottom w:val="single" w:sz="4" w:space="0" w:color="auto"/>
+        <w:right w:val="single" w:sz="4" w:space="0" w:color="auto"/>
+        <w:insideH w:val="single" w:sz="4" w:space="0" w:color="auto"/>
+        <w:insideV w:val="single" w:sz="4" w:space="0" w:color="auto"/>
+      </w:tblBorders>
+      <w:tblCellMar>
+        <w:top w:w="0" w:type="dxa"/>
+        <w:left w:w="108" w:type="dxa"/>
+        <w:bottom w:w="0" w:type="dxa"/>
+        <w:right w:w="108" w:type="dxa"/>
+      </w:tblCellMar>
+    </w:tblPr>
+  </w:style>
+  <w:style w:type="table" w:styleId="SombreamentoClaro">
+    <w:name w:val="Light Shading"/>
+    <w:basedOn w:val="Tabelanormal"/>
+    <w:uiPriority w:val="60"/>
+    <w:rsid w:val="00B375CE"/>
+    <w:pPr>
+      <w:spacing w:after="0" w:line="240" w:lineRule="auto"/>
+    </w:pPr>
+    <w:rPr>
+      <w:color w:val="000000" w:themeColor="text1" w:themeShade="BF"/>
+    </w:rPr>
+    <w:tblPr>
+      <w:tblStyleRowBandSize w:val="1"/>
+      <w:tblStyleColBandSize w:val="1"/>
+      <w:tblInd w:w="0" w:type="dxa"/>
+      <w:tblBorders>
+        <w:top w:val="single" w:sz="8" w:space="0" w:color="000000" w:themeColor="text1"/>
+        <w:bottom w:val="single" w:sz="8" w:space="0" w:color="000000" w:themeColor="text1"/>
+      </w:tblBorders>
+      <w:tblCellMar>
+        <w:top w:w="0" w:type="dxa"/>
+        <w:left w:w="108" w:type="dxa"/>
+        <w:bottom w:w="0" w:type="dxa"/>
+        <w:right w:w="108" w:type="dxa"/>
+      </w:tblCellMar>
+    </w:tblPr>
+    <w:tblStylePr w:type="firstRow">
+      <w:pPr>
+        <w:spacing w:before="0" w:after="0" w:line="240" w:lineRule="auto"/>
+      </w:pPr>
+      <w:rPr>
+        <w:b/>
+        <w:bCs/>
+      </w:rPr>
+      <w:tblPr/>
+      <w:tcPr>
+        <w:tcBorders>
+          <w:top w:val="single" w:sz="8" w:space="0" w:color="000000" w:themeColor="text1"/>
+          <w:left w:val="nil"/>
+          <w:bottom w:val="single" w:sz="8" w:space="0" w:color="000000" w:themeColor="text1"/>
+          <w:right w:val="nil"/>
+          <w:insideH w:val="nil"/>
+          <w:insideV w:val="nil"/>
+        </w:tcBorders>
+      </w:tcPr>
+    </w:tblStylePr>
+    <w:tblStylePr w:type="lastRow">
+      <w:pPr>
+        <w:spacing w:before="0" w:after="0" w:line="240" w:lineRule="auto"/>
+      </w:pPr>
+      <w:rPr>
+        <w:b/>
+        <w:bCs/>
+      </w:rPr>
+      <w:tblPr/>
+      <w:tcPr>
+        <w:tcBorders>
+          <w:top w:val="single" w:sz="8" w:space="0" w:color="000000" w:themeColor="text1"/>
+          <w:left w:val="nil"/>
+          <w:bottom w:val="single" w:sz="8" w:space="0" w:color="000000" w:themeColor="text1"/>
+          <w:right w:val="nil"/>
+          <w:insideH w:val="nil"/>
+          <w:insideV w:val="nil"/>
+        </w:tcBorders>
+      </w:tcPr>
+    </w:tblStylePr>
+    <w:tblStylePr w:type="firstCol">
+      <w:rPr>
+        <w:b/>
+        <w:bCs/>
+      </w:rPr>
+    </w:tblStylePr>
+    <w:tblStylePr w:type="lastCol">
+      <w:rPr>
+        <w:b/>
+        <w:bCs/>
+      </w:rPr>
+    </w:tblStylePr>
+    <w:tblStylePr w:type="band1Vert">
+      <w:tblPr/>
+      <w:tcPr>
+        <w:tcBorders>
+          <w:left w:val="nil"/>
+          <w:right w:val="nil"/>
+          <w:insideH w:val="nil"/>
+          <w:insideV w:val="nil"/>
+        </w:tcBorders>
+        <w:shd w:val="clear" w:color="auto" w:fill="C0C0C0" w:themeFill="text1" w:themeFillTint="3F"/>
+      </w:tcPr>
+    </w:tblStylePr>
+    <w:tblStylePr w:type="band1Horz">
+      <w:tblPr/>
+      <w:tcPr>
+        <w:tcBorders>
+          <w:left w:val="nil"/>
+          <w:right w:val="nil"/>
+          <w:insideH w:val="nil"/>
+          <w:insideV w:val="nil"/>
+        </w:tcBorders>
+        <w:shd w:val="clear" w:color="auto" w:fill="C0C0C0" w:themeFill="text1" w:themeFillTint="3F"/>
+      </w:tcPr>
+    </w:tblStylePr>
+  </w:style>
+  <w:style w:type="table" w:styleId="ListaColorida-nfase4">
+    <w:name w:val="Colorful List Accent 4"/>
+    <w:basedOn w:val="Tabelanormal"/>
+    <w:uiPriority w:val="72"/>
+    <w:rsid w:val="00B375CE"/>
+    <w:pPr>
+      <w:spacing w:after="0" w:line="240" w:lineRule="auto"/>
+    </w:pPr>
+    <w:rPr>
+      <w:color w:val="000000" w:themeColor="text1"/>
+    </w:rPr>
+    <w:tblPr>
+      <w:tblStyleRowBandSize w:val="1"/>
+      <w:tblStyleColBandSize w:val="1"/>
+      <w:tblInd w:w="0" w:type="dxa"/>
+      <w:tblCellMar>
+        <w:top w:w="0" w:type="dxa"/>
+        <w:left w:w="108" w:type="dxa"/>
+        <w:bottom w:w="0" w:type="dxa"/>
+        <w:right w:w="108" w:type="dxa"/>
+      </w:tblCellMar>
+    </w:tblPr>
+    <w:tcPr>
+      <w:shd w:val="clear" w:color="auto" w:fill="F2EFF6" w:themeFill="accent4" w:themeFillTint="19"/>
+    </w:tcPr>
+    <w:tblStylePr w:type="firstRow">
+      <w:rPr>
+        <w:b/>
+        <w:bCs/>
+        <w:color w:val="FFFFFF" w:themeColor="background1"/>
+      </w:rPr>
+      <w:tblPr/>
+      <w:tcPr>
+        <w:tcBorders>
+          <w:bottom w:val="single" w:sz="12" w:space="0" w:color="FFFFFF" w:themeColor="background1"/>
+        </w:tcBorders>
+        <w:shd w:val="clear" w:color="auto" w:fill="7E9C40" w:themeFill="accent3" w:themeFillShade="CC"/>
+      </w:tcPr>
+    </w:tblStylePr>
+    <w:tblStylePr w:type="lastRow">
+      <w:rPr>
+        <w:b/>
+        <w:bCs/>
+        <w:color w:val="7E9C40" w:themeColor="accent3" w:themeShade="CC"/>
+      </w:rPr>
+      <w:tblPr/>
+      <w:tcPr>
+        <w:tcBorders>
+          <w:top w:val="single" w:sz="12" w:space="0" w:color="000000" w:themeColor="text1"/>
+        </w:tcBorders>
+        <w:shd w:val="clear" w:color="auto" w:fill="FFFFFF" w:themeFill="background1"/>
+      </w:tcPr>
+    </w:tblStylePr>
+    <w:tblStylePr w:type="firstCol">
+      <w:rPr>
+        <w:b/>
+        <w:bCs/>
+      </w:rPr>
+    </w:tblStylePr>
+    <w:tblStylePr w:type="lastCol">
+      <w:rPr>
+        <w:b/>
+        <w:bCs/>
+      </w:rPr>
+    </w:tblStylePr>
+    <w:tblStylePr w:type="band1Vert">
+      <w:tblPr/>
+      <w:tcPr>
+        <w:tcBorders>
+          <w:top w:val="nil"/>
+          <w:left w:val="nil"/>
+          <w:bottom w:val="nil"/>
+          <w:right w:val="nil"/>
+          <w:insideH w:val="nil"/>
+          <w:insideV w:val="nil"/>
+        </w:tcBorders>
+        <w:shd w:val="clear" w:color="auto" w:fill="DFD8E8" w:themeFill="accent4" w:themeFillTint="3F"/>
+      </w:tcPr>
+    </w:tblStylePr>
+    <w:tblStylePr w:type="band1Horz">
+      <w:tblPr/>
+      <w:tcPr>
+        <w:shd w:val="clear" w:color="auto" w:fill="E5DFEC" w:themeFill="accent4" w:themeFillTint="33"/>
+      </w:tcPr>
+    </w:tblStylePr>
   </w:style>
 </w:styles>
 </file>

</xml_diff>

<commit_message>
Criei a estrutura do chat e aprimorei alguns itens relacionados ao chat. Atualizei o relatório.
</commit_message>
<xml_diff>
--- a/Xadrez/Relatório.docx
+++ b/Xadrez/Relatório.docx
@@ -2,6 +2,2263 @@
 <file path=word/document.xml><?xml version="1.0" encoding="utf-8"?>
 <w:document xmlns:ve="http://schemas.openxmlformats.org/markup-compatibility/2006" xmlns:o="urn:schemas-microsoft-com:office:office" xmlns:r="http://schemas.openxmlformats.org/officeDocument/2006/relationships" xmlns:m="http://schemas.openxmlformats.org/officeDocument/2006/math" xmlns:v="urn:schemas-microsoft-com:vml" xmlns:wp="http://schemas.openxmlformats.org/drawingml/2006/wordprocessingDrawing" xmlns:w10="urn:schemas-microsoft-com:office:word" xmlns:w="http://schemas.openxmlformats.org/wordprocessingml/2006/main" xmlns:wne="http://schemas.microsoft.com/office/word/2006/wordml">
   <w:body>
+    <w:p>
+      <w:pPr>
+        <w:spacing w:after="0"/>
+        <w:rPr>
+          <w:color w:val="76923C" w:themeColor="accent3" w:themeShade="BF"/>
+        </w:rPr>
+      </w:pPr>
+      <w:r>
+        <w:rPr>
+          <w:color w:val="76923C" w:themeColor="accent3" w:themeShade="BF"/>
+        </w:rPr>
+        <w:t>Procedimento de Entrega - Verificações - Projeto - O projeto está sem erros de compilação?</w:t>
+      </w:r>
+      <w:r>
+        <w:rPr>
+          <w:color w:val="76923C" w:themeColor="accent3" w:themeShade="BF"/>
+        </w:rPr>
+        <w:tab/>
+      </w:r>
+      <w:r>
+        <w:rPr>
+          <w:color w:val="76923C" w:themeColor="accent3" w:themeShade="BF"/>
+        </w:rPr>
+        <w:tab/>
+      </w:r>
+      <w:r>
+        <w:rPr>
+          <w:color w:val="76923C" w:themeColor="accent3" w:themeShade="BF"/>
+        </w:rPr>
+        <w:tab/>
+      </w:r>
+      <w:r>
+        <w:rPr>
+          <w:color w:val="76923C" w:themeColor="accent3" w:themeShade="BF"/>
+        </w:rPr>
+        <w:tab/>
+      </w:r>
+    </w:p>
+    <w:p>
+      <w:pPr>
+        <w:spacing w:after="0"/>
+        <w:rPr>
+          <w:color w:val="76923C" w:themeColor="accent3" w:themeShade="BF"/>
+        </w:rPr>
+      </w:pPr>
+      <w:r>
+        <w:rPr>
+          <w:color w:val="76923C" w:themeColor="accent3" w:themeShade="BF"/>
+        </w:rPr>
+        <w:t xml:space="preserve">Procedimento de Entrega - Envio - Enviar o trabalho pelo </w:t>
+      </w:r>
+      <w:proofErr w:type="spellStart"/>
+      <w:r>
+        <w:rPr>
+          <w:color w:val="76923C" w:themeColor="accent3" w:themeShade="BF"/>
+        </w:rPr>
+        <w:t>moodle</w:t>
+      </w:r>
+      <w:proofErr w:type="spellEnd"/>
+      <w:r>
+        <w:rPr>
+          <w:color w:val="76923C" w:themeColor="accent3" w:themeShade="BF"/>
+        </w:rPr>
+        <w:t xml:space="preserve"> (link do projeto + relatório) até 08/06/14.</w:t>
+      </w:r>
+      <w:proofErr w:type="gramStart"/>
+      <w:r>
+        <w:rPr>
+          <w:color w:val="76923C" w:themeColor="accent3" w:themeShade="BF"/>
+        </w:rPr>
+        <w:tab/>
+      </w:r>
+      <w:r>
+        <w:rPr>
+          <w:color w:val="76923C" w:themeColor="accent3" w:themeShade="BF"/>
+        </w:rPr>
+        <w:tab/>
+      </w:r>
+      <w:r>
+        <w:rPr>
+          <w:color w:val="76923C" w:themeColor="accent3" w:themeShade="BF"/>
+        </w:rPr>
+        <w:tab/>
+      </w:r>
+      <w:r>
+        <w:rPr>
+          <w:color w:val="76923C" w:themeColor="accent3" w:themeShade="BF"/>
+        </w:rPr>
+        <w:tab/>
+      </w:r>
+      <w:proofErr w:type="gramEnd"/>
+    </w:p>
+    <w:p>
+      <w:pPr>
+        <w:spacing w:after="0"/>
+        <w:rPr>
+          <w:color w:val="76923C" w:themeColor="accent3" w:themeShade="BF"/>
+        </w:rPr>
+      </w:pPr>
+      <w:r>
+        <w:rPr>
+          <w:color w:val="76923C" w:themeColor="accent3" w:themeShade="BF"/>
+        </w:rPr>
+        <w:t>Procedimento de Entrega - Verificações - Diagrama - O modelo está de acordo com o projeto?</w:t>
+      </w:r>
+      <w:r>
+        <w:rPr>
+          <w:color w:val="76923C" w:themeColor="accent3" w:themeShade="BF"/>
+        </w:rPr>
+        <w:tab/>
+      </w:r>
+    </w:p>
+    <w:p>
+      <w:pPr>
+        <w:spacing w:after="0"/>
+      </w:pPr>
+      <w:r>
+        <w:rPr>
+          <w:color w:val="76923C" w:themeColor="accent3" w:themeShade="BF"/>
+        </w:rPr>
+        <w:t xml:space="preserve">Procedimento de Entrega - Verificações - Projeto - O projeto está sem erros de lógica? </w:t>
+      </w:r>
+      <w:r>
+        <w:t>Procedimento de Entrega - Verificações - Relatório - O Relatório está explicando os padrões utilizados?</w:t>
+      </w:r>
+      <w:r>
+        <w:tab/>
+      </w:r>
+      <w:r>
+        <w:tab/>
+      </w:r>
+      <w:r>
+        <w:tab/>
+      </w:r>
+      <w:r>
+        <w:tab/>
+      </w:r>
+    </w:p>
+    <w:p>
+      <w:pPr>
+        <w:spacing w:after="0"/>
+        <w:rPr>
+          <w:color w:val="76923C" w:themeColor="accent3" w:themeShade="BF"/>
+        </w:rPr>
+      </w:pPr>
+      <w:r>
+        <w:rPr>
+          <w:color w:val="76923C" w:themeColor="accent3" w:themeShade="BF"/>
+        </w:rPr>
+        <w:t>Procedimento de Entrega - Verificações - Diagrama - O Modelo está organizado e dentro dos padrões de qualidade?</w:t>
+      </w:r>
+      <w:r>
+        <w:rPr>
+          <w:color w:val="76923C" w:themeColor="accent3" w:themeShade="BF"/>
+        </w:rPr>
+        <w:tab/>
+      </w:r>
+      <w:r>
+        <w:rPr>
+          <w:color w:val="76923C" w:themeColor="accent3" w:themeShade="BF"/>
+        </w:rPr>
+        <w:tab/>
+      </w:r>
+      <w:r>
+        <w:rPr>
+          <w:color w:val="76923C" w:themeColor="accent3" w:themeShade="BF"/>
+        </w:rPr>
+        <w:tab/>
+      </w:r>
+      <w:r>
+        <w:rPr>
+          <w:color w:val="76923C" w:themeColor="accent3" w:themeShade="BF"/>
+        </w:rPr>
+        <w:tab/>
+      </w:r>
+    </w:p>
+    <w:p>
+      <w:pPr>
+        <w:spacing w:after="0"/>
+        <w:rPr>
+          <w:color w:val="76923C" w:themeColor="accent3" w:themeShade="BF"/>
+        </w:rPr>
+      </w:pPr>
+      <w:r>
+        <w:rPr>
+          <w:color w:val="76923C" w:themeColor="accent3" w:themeShade="BF"/>
+        </w:rPr>
+        <w:t>Procedimento de Entrega - Verificações - Relatório - O relatório deve conter conclusão sobre o uso dos padrões no auxilio dos padrões de projeto.</w:t>
+      </w:r>
+      <w:proofErr w:type="gramStart"/>
+      <w:r>
+        <w:rPr>
+          <w:color w:val="76923C" w:themeColor="accent3" w:themeShade="BF"/>
+        </w:rPr>
+        <w:tab/>
+      </w:r>
+      <w:r>
+        <w:rPr>
+          <w:color w:val="76923C" w:themeColor="accent3" w:themeShade="BF"/>
+        </w:rPr>
+        <w:tab/>
+      </w:r>
+      <w:r>
+        <w:rPr>
+          <w:color w:val="76923C" w:themeColor="accent3" w:themeShade="BF"/>
+        </w:rPr>
+        <w:tab/>
+      </w:r>
+      <w:r>
+        <w:rPr>
+          <w:color w:val="76923C" w:themeColor="accent3" w:themeShade="BF"/>
+        </w:rPr>
+        <w:tab/>
+      </w:r>
+      <w:proofErr w:type="gramEnd"/>
+    </w:p>
+    <w:p>
+      <w:pPr>
+        <w:spacing w:after="0"/>
+        <w:rPr>
+          <w:color w:val="76923C" w:themeColor="accent3" w:themeShade="BF"/>
+        </w:rPr>
+      </w:pPr>
+      <w:r>
+        <w:rPr>
+          <w:color w:val="76923C" w:themeColor="accent3" w:themeShade="BF"/>
+        </w:rPr>
+        <w:t xml:space="preserve">Procedimento de Entrega - Verificações - Relatório - O relatório deve conter explicação da utilização da arquitetura </w:t>
+      </w:r>
+      <w:proofErr w:type="spellStart"/>
+      <w:r>
+        <w:rPr>
+          <w:color w:val="76923C" w:themeColor="accent3" w:themeShade="BF"/>
+        </w:rPr>
+        <w:t>mvc</w:t>
+      </w:r>
+      <w:proofErr w:type="spellEnd"/>
+      <w:r>
+        <w:rPr>
+          <w:color w:val="76923C" w:themeColor="accent3" w:themeShade="BF"/>
+        </w:rPr>
+        <w:t>.</w:t>
+      </w:r>
+      <w:proofErr w:type="gramStart"/>
+      <w:r>
+        <w:rPr>
+          <w:color w:val="76923C" w:themeColor="accent3" w:themeShade="BF"/>
+        </w:rPr>
+        <w:tab/>
+      </w:r>
+      <w:r>
+        <w:rPr>
+          <w:color w:val="76923C" w:themeColor="accent3" w:themeShade="BF"/>
+        </w:rPr>
+        <w:tab/>
+      </w:r>
+      <w:r>
+        <w:rPr>
+          <w:color w:val="76923C" w:themeColor="accent3" w:themeShade="BF"/>
+        </w:rPr>
+        <w:tab/>
+      </w:r>
+      <w:r>
+        <w:rPr>
+          <w:color w:val="76923C" w:themeColor="accent3" w:themeShade="BF"/>
+        </w:rPr>
+        <w:tab/>
+      </w:r>
+      <w:proofErr w:type="gramEnd"/>
+    </w:p>
+    <w:p>
+      <w:pPr>
+        <w:spacing w:after="0"/>
+        <w:rPr>
+          <w:color w:val="76923C" w:themeColor="accent3" w:themeShade="BF"/>
+        </w:rPr>
+      </w:pPr>
+      <w:r>
+        <w:rPr>
+          <w:color w:val="76923C" w:themeColor="accent3" w:themeShade="BF"/>
+        </w:rPr>
+        <w:t xml:space="preserve">Procedimento de Entrega - Verificações - Relatório - O relatório deve conter conclusão </w:t>
+      </w:r>
+      <w:proofErr w:type="spellStart"/>
+      <w:r>
+        <w:rPr>
+          <w:color w:val="76923C" w:themeColor="accent3" w:themeShade="BF"/>
+        </w:rPr>
+        <w:t>numerica</w:t>
+      </w:r>
+      <w:proofErr w:type="spellEnd"/>
+      <w:r>
+        <w:rPr>
+          <w:color w:val="76923C" w:themeColor="accent3" w:themeShade="BF"/>
+        </w:rPr>
+        <w:t xml:space="preserve"> </w:t>
+      </w:r>
+      <w:proofErr w:type="spellStart"/>
+      <w:r>
+        <w:rPr>
+          <w:color w:val="76923C" w:themeColor="accent3" w:themeShade="BF"/>
+        </w:rPr>
+        <w:t>apartir</w:t>
+      </w:r>
+      <w:proofErr w:type="spellEnd"/>
+      <w:r>
+        <w:rPr>
+          <w:color w:val="76923C" w:themeColor="accent3" w:themeShade="BF"/>
+        </w:rPr>
+        <w:t xml:space="preserve"> de dados do sonar.</w:t>
+      </w:r>
+      <w:proofErr w:type="gramStart"/>
+      <w:r>
+        <w:rPr>
+          <w:color w:val="76923C" w:themeColor="accent3" w:themeShade="BF"/>
+        </w:rPr>
+        <w:tab/>
+      </w:r>
+      <w:r>
+        <w:rPr>
+          <w:color w:val="76923C" w:themeColor="accent3" w:themeShade="BF"/>
+        </w:rPr>
+        <w:tab/>
+      </w:r>
+      <w:r>
+        <w:rPr>
+          <w:color w:val="76923C" w:themeColor="accent3" w:themeShade="BF"/>
+        </w:rPr>
+        <w:tab/>
+      </w:r>
+      <w:r>
+        <w:rPr>
+          <w:color w:val="76923C" w:themeColor="accent3" w:themeShade="BF"/>
+        </w:rPr>
+        <w:tab/>
+      </w:r>
+      <w:proofErr w:type="gramEnd"/>
+    </w:p>
+    <w:p>
+      <w:pPr>
+        <w:spacing w:after="0"/>
+        <w:rPr>
+          <w:color w:val="76923C" w:themeColor="accent3" w:themeShade="BF"/>
+        </w:rPr>
+      </w:pPr>
+      <w:r>
+        <w:rPr>
+          <w:color w:val="76923C" w:themeColor="accent3" w:themeShade="BF"/>
+        </w:rPr>
+        <w:t>Implementação - Requisito Funcional - Peças - Movimentos - Básicos - O sistema deve permitir o movimento do bispo.</w:t>
+      </w:r>
+      <w:proofErr w:type="gramStart"/>
+      <w:r>
+        <w:rPr>
+          <w:color w:val="76923C" w:themeColor="accent3" w:themeShade="BF"/>
+        </w:rPr>
+        <w:tab/>
+      </w:r>
+      <w:r>
+        <w:rPr>
+          <w:color w:val="76923C" w:themeColor="accent3" w:themeShade="BF"/>
+        </w:rPr>
+        <w:tab/>
+      </w:r>
+      <w:r>
+        <w:rPr>
+          <w:color w:val="76923C" w:themeColor="accent3" w:themeShade="BF"/>
+        </w:rPr>
+        <w:tab/>
+      </w:r>
+      <w:r>
+        <w:rPr>
+          <w:color w:val="76923C" w:themeColor="accent3" w:themeShade="BF"/>
+        </w:rPr>
+        <w:tab/>
+      </w:r>
+      <w:proofErr w:type="gramEnd"/>
+    </w:p>
+    <w:p>
+      <w:pPr>
+        <w:spacing w:after="0"/>
+        <w:rPr>
+          <w:color w:val="76923C" w:themeColor="accent3" w:themeShade="BF"/>
+        </w:rPr>
+      </w:pPr>
+      <w:r>
+        <w:rPr>
+          <w:color w:val="76923C" w:themeColor="accent3" w:themeShade="BF"/>
+        </w:rPr>
+        <w:t xml:space="preserve">Implementação - Requisito Funcional - Peças - Movimentos - Básicos - O sistema deve permitir o movimento </w:t>
+      </w:r>
+      <w:proofErr w:type="gramStart"/>
+      <w:r>
+        <w:rPr>
+          <w:color w:val="76923C" w:themeColor="accent3" w:themeShade="BF"/>
+        </w:rPr>
+        <w:t>do torre</w:t>
+      </w:r>
+      <w:proofErr w:type="gramEnd"/>
+      <w:r>
+        <w:rPr>
+          <w:color w:val="76923C" w:themeColor="accent3" w:themeShade="BF"/>
+        </w:rPr>
+        <w:t>.</w:t>
+      </w:r>
+      <w:r>
+        <w:rPr>
+          <w:color w:val="76923C" w:themeColor="accent3" w:themeShade="BF"/>
+        </w:rPr>
+        <w:tab/>
+      </w:r>
+      <w:r>
+        <w:rPr>
+          <w:color w:val="76923C" w:themeColor="accent3" w:themeShade="BF"/>
+        </w:rPr>
+        <w:tab/>
+      </w:r>
+      <w:r>
+        <w:rPr>
+          <w:color w:val="76923C" w:themeColor="accent3" w:themeShade="BF"/>
+        </w:rPr>
+        <w:tab/>
+      </w:r>
+      <w:r>
+        <w:rPr>
+          <w:color w:val="76923C" w:themeColor="accent3" w:themeShade="BF"/>
+        </w:rPr>
+        <w:tab/>
+      </w:r>
+    </w:p>
+    <w:p>
+      <w:pPr>
+        <w:spacing w:after="0"/>
+        <w:rPr>
+          <w:color w:val="76923C" w:themeColor="accent3" w:themeShade="BF"/>
+        </w:rPr>
+      </w:pPr>
+      <w:r>
+        <w:rPr>
+          <w:color w:val="76923C" w:themeColor="accent3" w:themeShade="BF"/>
+        </w:rPr>
+        <w:t>Implementação - Requisito Funcional - Peças - Movimentos - Básicos - O sistema deve permitir o movimento do cavalo.</w:t>
+      </w:r>
+      <w:proofErr w:type="gramStart"/>
+      <w:r>
+        <w:rPr>
+          <w:color w:val="76923C" w:themeColor="accent3" w:themeShade="BF"/>
+        </w:rPr>
+        <w:tab/>
+      </w:r>
+      <w:r>
+        <w:rPr>
+          <w:color w:val="76923C" w:themeColor="accent3" w:themeShade="BF"/>
+        </w:rPr>
+        <w:tab/>
+      </w:r>
+      <w:r>
+        <w:rPr>
+          <w:color w:val="76923C" w:themeColor="accent3" w:themeShade="BF"/>
+        </w:rPr>
+        <w:tab/>
+      </w:r>
+      <w:r>
+        <w:rPr>
+          <w:color w:val="76923C" w:themeColor="accent3" w:themeShade="BF"/>
+        </w:rPr>
+        <w:tab/>
+      </w:r>
+      <w:proofErr w:type="gramEnd"/>
+    </w:p>
+    <w:p>
+      <w:pPr>
+        <w:spacing w:after="0"/>
+        <w:rPr>
+          <w:color w:val="76923C" w:themeColor="accent3" w:themeShade="BF"/>
+        </w:rPr>
+      </w:pPr>
+      <w:r>
+        <w:rPr>
+          <w:color w:val="76923C" w:themeColor="accent3" w:themeShade="BF"/>
+        </w:rPr>
+        <w:t>Implementação - Requisito Funcional - Peças - Movimentos - Básicos - O sistema deve permitir o movimento do rei.</w:t>
+      </w:r>
+      <w:proofErr w:type="gramStart"/>
+      <w:r>
+        <w:rPr>
+          <w:color w:val="76923C" w:themeColor="accent3" w:themeShade="BF"/>
+        </w:rPr>
+        <w:tab/>
+      </w:r>
+      <w:r>
+        <w:rPr>
+          <w:color w:val="76923C" w:themeColor="accent3" w:themeShade="BF"/>
+        </w:rPr>
+        <w:tab/>
+      </w:r>
+      <w:r>
+        <w:rPr>
+          <w:color w:val="76923C" w:themeColor="accent3" w:themeShade="BF"/>
+        </w:rPr>
+        <w:tab/>
+      </w:r>
+      <w:r>
+        <w:rPr>
+          <w:color w:val="76923C" w:themeColor="accent3" w:themeShade="BF"/>
+        </w:rPr>
+        <w:tab/>
+      </w:r>
+      <w:proofErr w:type="gramEnd"/>
+    </w:p>
+    <w:p>
+      <w:pPr>
+        <w:spacing w:after="0"/>
+        <w:rPr>
+          <w:color w:val="76923C" w:themeColor="accent3" w:themeShade="BF"/>
+        </w:rPr>
+      </w:pPr>
+      <w:r>
+        <w:rPr>
+          <w:color w:val="76923C" w:themeColor="accent3" w:themeShade="BF"/>
+        </w:rPr>
+        <w:t>Implementação - Requisito Funcional - Peças - Movimentos - Básicos - O sistema deve permitir o movimento da rainha.</w:t>
+      </w:r>
+      <w:proofErr w:type="gramStart"/>
+      <w:r>
+        <w:rPr>
+          <w:color w:val="76923C" w:themeColor="accent3" w:themeShade="BF"/>
+        </w:rPr>
+        <w:tab/>
+      </w:r>
+      <w:r>
+        <w:rPr>
+          <w:color w:val="76923C" w:themeColor="accent3" w:themeShade="BF"/>
+        </w:rPr>
+        <w:tab/>
+      </w:r>
+      <w:r>
+        <w:rPr>
+          <w:color w:val="76923C" w:themeColor="accent3" w:themeShade="BF"/>
+        </w:rPr>
+        <w:tab/>
+      </w:r>
+      <w:r>
+        <w:rPr>
+          <w:color w:val="76923C" w:themeColor="accent3" w:themeShade="BF"/>
+        </w:rPr>
+        <w:tab/>
+      </w:r>
+      <w:proofErr w:type="gramEnd"/>
+    </w:p>
+    <w:p>
+      <w:pPr>
+        <w:spacing w:after="0"/>
+        <w:rPr>
+          <w:color w:val="76923C" w:themeColor="accent3" w:themeShade="BF"/>
+        </w:rPr>
+      </w:pPr>
+      <w:r>
+        <w:rPr>
+          <w:color w:val="76923C" w:themeColor="accent3" w:themeShade="BF"/>
+        </w:rPr>
+        <w:t xml:space="preserve">Implementação - Requisito Funcional - Partida - Pontuação - O sistema deve registrar a vitória (vale </w:t>
+      </w:r>
+      <w:proofErr w:type="gramStart"/>
+      <w:r>
+        <w:rPr>
+          <w:color w:val="76923C" w:themeColor="accent3" w:themeShade="BF"/>
+        </w:rPr>
+        <w:t>3</w:t>
+      </w:r>
+      <w:proofErr w:type="gramEnd"/>
+      <w:r>
+        <w:rPr>
+          <w:color w:val="76923C" w:themeColor="accent3" w:themeShade="BF"/>
+        </w:rPr>
+        <w:t xml:space="preserve"> pontos).</w:t>
+      </w:r>
+      <w:r>
+        <w:rPr>
+          <w:color w:val="76923C" w:themeColor="accent3" w:themeShade="BF"/>
+        </w:rPr>
+        <w:tab/>
+      </w:r>
+      <w:r>
+        <w:rPr>
+          <w:color w:val="76923C" w:themeColor="accent3" w:themeShade="BF"/>
+        </w:rPr>
+        <w:tab/>
+      </w:r>
+      <w:r>
+        <w:rPr>
+          <w:color w:val="76923C" w:themeColor="accent3" w:themeShade="BF"/>
+        </w:rPr>
+        <w:tab/>
+      </w:r>
+      <w:r>
+        <w:rPr>
+          <w:color w:val="76923C" w:themeColor="accent3" w:themeShade="BF"/>
+        </w:rPr>
+        <w:tab/>
+      </w:r>
+    </w:p>
+    <w:p>
+      <w:pPr>
+        <w:spacing w:after="0"/>
+        <w:rPr>
+          <w:color w:val="76923C" w:themeColor="accent3" w:themeShade="BF"/>
+        </w:rPr>
+      </w:pPr>
+      <w:r>
+        <w:rPr>
+          <w:color w:val="76923C" w:themeColor="accent3" w:themeShade="BF"/>
+        </w:rPr>
+        <w:t xml:space="preserve">Implementação - Requisito Funcional - Partida - Pontuação - O sistema deve registrar o empate (vale </w:t>
+      </w:r>
+      <w:proofErr w:type="gramStart"/>
+      <w:r>
+        <w:rPr>
+          <w:color w:val="76923C" w:themeColor="accent3" w:themeShade="BF"/>
+        </w:rPr>
+        <w:t>1</w:t>
+      </w:r>
+      <w:proofErr w:type="gramEnd"/>
+      <w:r>
+        <w:rPr>
+          <w:color w:val="76923C" w:themeColor="accent3" w:themeShade="BF"/>
+        </w:rPr>
+        <w:t xml:space="preserve"> ponto).</w:t>
+      </w:r>
+      <w:r>
+        <w:rPr>
+          <w:color w:val="76923C" w:themeColor="accent3" w:themeShade="BF"/>
+        </w:rPr>
+        <w:tab/>
+      </w:r>
+      <w:r>
+        <w:rPr>
+          <w:color w:val="76923C" w:themeColor="accent3" w:themeShade="BF"/>
+        </w:rPr>
+        <w:tab/>
+      </w:r>
+      <w:r>
+        <w:rPr>
+          <w:color w:val="76923C" w:themeColor="accent3" w:themeShade="BF"/>
+        </w:rPr>
+        <w:tab/>
+      </w:r>
+      <w:r>
+        <w:rPr>
+          <w:color w:val="76923C" w:themeColor="accent3" w:themeShade="BF"/>
+        </w:rPr>
+        <w:tab/>
+      </w:r>
+    </w:p>
+    <w:p>
+      <w:pPr>
+        <w:spacing w:after="0"/>
+        <w:rPr>
+          <w:color w:val="76923C" w:themeColor="accent3" w:themeShade="BF"/>
+        </w:rPr>
+      </w:pPr>
+      <w:r>
+        <w:rPr>
+          <w:color w:val="76923C" w:themeColor="accent3" w:themeShade="BF"/>
+        </w:rPr>
+        <w:t xml:space="preserve">Procedimento de Entrega - Verificações - Relatório - O Relatório está mostrando as tarefas que </w:t>
+      </w:r>
+      <w:proofErr w:type="gramStart"/>
+      <w:r>
+        <w:rPr>
+          <w:color w:val="76923C" w:themeColor="accent3" w:themeShade="BF"/>
+        </w:rPr>
+        <w:t>foram implementada</w:t>
+      </w:r>
+      <w:proofErr w:type="gramEnd"/>
+      <w:r>
+        <w:rPr>
+          <w:color w:val="76923C" w:themeColor="accent3" w:themeShade="BF"/>
+        </w:rPr>
+        <w:t xml:space="preserve"> e as que não foram?</w:t>
+      </w:r>
+      <w:r>
+        <w:rPr>
+          <w:color w:val="76923C" w:themeColor="accent3" w:themeShade="BF"/>
+        </w:rPr>
+        <w:tab/>
+      </w:r>
+      <w:r>
+        <w:rPr>
+          <w:color w:val="76923C" w:themeColor="accent3" w:themeShade="BF"/>
+        </w:rPr>
+        <w:tab/>
+      </w:r>
+      <w:r>
+        <w:rPr>
+          <w:color w:val="76923C" w:themeColor="accent3" w:themeShade="BF"/>
+        </w:rPr>
+        <w:tab/>
+      </w:r>
+      <w:r>
+        <w:rPr>
+          <w:color w:val="76923C" w:themeColor="accent3" w:themeShade="BF"/>
+        </w:rPr>
+        <w:tab/>
+      </w:r>
+    </w:p>
+    <w:p>
+      <w:pPr>
+        <w:spacing w:after="0"/>
+        <w:rPr>
+          <w:color w:val="76923C" w:themeColor="accent3" w:themeShade="BF"/>
+        </w:rPr>
+      </w:pPr>
+      <w:r>
+        <w:rPr>
+          <w:color w:val="76923C" w:themeColor="accent3" w:themeShade="BF"/>
+        </w:rPr>
+        <w:t>Implementação - Requisito Funcional - Peças - Movimentos - Especiais - O sistema deve permitir o movimento roque grande.</w:t>
+      </w:r>
+      <w:proofErr w:type="gramStart"/>
+      <w:r>
+        <w:rPr>
+          <w:color w:val="76923C" w:themeColor="accent3" w:themeShade="BF"/>
+        </w:rPr>
+        <w:tab/>
+      </w:r>
+      <w:r>
+        <w:rPr>
+          <w:color w:val="76923C" w:themeColor="accent3" w:themeShade="BF"/>
+        </w:rPr>
+        <w:tab/>
+      </w:r>
+      <w:r>
+        <w:rPr>
+          <w:color w:val="76923C" w:themeColor="accent3" w:themeShade="BF"/>
+        </w:rPr>
+        <w:tab/>
+      </w:r>
+      <w:r>
+        <w:rPr>
+          <w:color w:val="76923C" w:themeColor="accent3" w:themeShade="BF"/>
+        </w:rPr>
+        <w:tab/>
+      </w:r>
+      <w:proofErr w:type="gramEnd"/>
+    </w:p>
+    <w:p>
+      <w:pPr>
+        <w:spacing w:after="0"/>
+        <w:rPr>
+          <w:color w:val="76923C" w:themeColor="accent3" w:themeShade="BF"/>
+        </w:rPr>
+      </w:pPr>
+      <w:r>
+        <w:rPr>
+          <w:color w:val="76923C" w:themeColor="accent3" w:themeShade="BF"/>
+        </w:rPr>
+        <w:t>Implementação - Requisito Funcional - Peças - Movimentos - Básicos - O sistema deve permitir o movimento do peão.</w:t>
+      </w:r>
+      <w:proofErr w:type="gramStart"/>
+      <w:r>
+        <w:rPr>
+          <w:color w:val="76923C" w:themeColor="accent3" w:themeShade="BF"/>
+        </w:rPr>
+        <w:tab/>
+      </w:r>
+      <w:r>
+        <w:rPr>
+          <w:color w:val="76923C" w:themeColor="accent3" w:themeShade="BF"/>
+        </w:rPr>
+        <w:tab/>
+      </w:r>
+      <w:r>
+        <w:rPr>
+          <w:color w:val="76923C" w:themeColor="accent3" w:themeShade="BF"/>
+        </w:rPr>
+        <w:tab/>
+      </w:r>
+      <w:r>
+        <w:rPr>
+          <w:color w:val="76923C" w:themeColor="accent3" w:themeShade="BF"/>
+        </w:rPr>
+        <w:tab/>
+      </w:r>
+      <w:proofErr w:type="gramEnd"/>
+    </w:p>
+    <w:p>
+      <w:pPr>
+        <w:spacing w:after="0"/>
+        <w:rPr>
+          <w:color w:val="76923C" w:themeColor="accent3" w:themeShade="BF"/>
+        </w:rPr>
+      </w:pPr>
+      <w:r>
+        <w:rPr>
+          <w:color w:val="76923C" w:themeColor="accent3" w:themeShade="BF"/>
+        </w:rPr>
+        <w:t>Implementação - Requisito Funcional - Peças - Movimentos - Especiais - O sistema deve permitir o movimento roque menor.</w:t>
+      </w:r>
+      <w:proofErr w:type="gramStart"/>
+      <w:r>
+        <w:rPr>
+          <w:color w:val="76923C" w:themeColor="accent3" w:themeShade="BF"/>
+        </w:rPr>
+        <w:tab/>
+      </w:r>
+      <w:r>
+        <w:rPr>
+          <w:color w:val="76923C" w:themeColor="accent3" w:themeShade="BF"/>
+        </w:rPr>
+        <w:tab/>
+      </w:r>
+      <w:r>
+        <w:rPr>
+          <w:color w:val="76923C" w:themeColor="accent3" w:themeShade="BF"/>
+        </w:rPr>
+        <w:tab/>
+      </w:r>
+      <w:r>
+        <w:rPr>
+          <w:color w:val="76923C" w:themeColor="accent3" w:themeShade="BF"/>
+        </w:rPr>
+        <w:tab/>
+      </w:r>
+      <w:proofErr w:type="gramEnd"/>
+    </w:p>
+    <w:p>
+      <w:pPr>
+        <w:spacing w:after="0"/>
+        <w:rPr>
+          <w:color w:val="76923C" w:themeColor="accent3" w:themeShade="BF"/>
+        </w:rPr>
+      </w:pPr>
+      <w:r>
+        <w:rPr>
+          <w:color w:val="76923C" w:themeColor="accent3" w:themeShade="BF"/>
+        </w:rPr>
+        <w:t>Implementação - Requisito Funcional - Peças - Movimentos - Especiais - O sistema deve permitir o movimento "</w:t>
+      </w:r>
+      <w:proofErr w:type="spellStart"/>
+      <w:r>
+        <w:rPr>
+          <w:color w:val="76923C" w:themeColor="accent3" w:themeShade="BF"/>
+        </w:rPr>
+        <w:t>en</w:t>
+      </w:r>
+      <w:proofErr w:type="spellEnd"/>
+      <w:r>
+        <w:rPr>
+          <w:color w:val="76923C" w:themeColor="accent3" w:themeShade="BF"/>
+        </w:rPr>
+        <w:t xml:space="preserve"> </w:t>
+      </w:r>
+      <w:proofErr w:type="spellStart"/>
+      <w:r>
+        <w:rPr>
+          <w:color w:val="76923C" w:themeColor="accent3" w:themeShade="BF"/>
+        </w:rPr>
+        <w:t>passant</w:t>
+      </w:r>
+      <w:proofErr w:type="spellEnd"/>
+      <w:r>
+        <w:rPr>
+          <w:color w:val="76923C" w:themeColor="accent3" w:themeShade="BF"/>
+        </w:rPr>
+        <w:t>".</w:t>
+      </w:r>
+      <w:proofErr w:type="gramStart"/>
+      <w:r>
+        <w:rPr>
+          <w:color w:val="76923C" w:themeColor="accent3" w:themeShade="BF"/>
+        </w:rPr>
+        <w:tab/>
+      </w:r>
+      <w:r>
+        <w:rPr>
+          <w:color w:val="76923C" w:themeColor="accent3" w:themeShade="BF"/>
+        </w:rPr>
+        <w:tab/>
+      </w:r>
+      <w:r>
+        <w:rPr>
+          <w:color w:val="76923C" w:themeColor="accent3" w:themeShade="BF"/>
+        </w:rPr>
+        <w:tab/>
+      </w:r>
+      <w:r>
+        <w:rPr>
+          <w:color w:val="76923C" w:themeColor="accent3" w:themeShade="BF"/>
+        </w:rPr>
+        <w:tab/>
+      </w:r>
+      <w:proofErr w:type="gramEnd"/>
+    </w:p>
+    <w:p>
+      <w:pPr>
+        <w:spacing w:after="0"/>
+        <w:rPr>
+          <w:color w:val="76923C" w:themeColor="accent3" w:themeShade="BF"/>
+        </w:rPr>
+      </w:pPr>
+      <w:r>
+        <w:rPr>
+          <w:color w:val="76923C" w:themeColor="accent3" w:themeShade="BF"/>
+        </w:rPr>
+        <w:t>Implementação - Requisito Funcional - Peças - Movimentos - Básicos - O sistema deve permitir o xeque.</w:t>
+      </w:r>
+      <w:proofErr w:type="gramStart"/>
+      <w:r>
+        <w:rPr>
+          <w:color w:val="76923C" w:themeColor="accent3" w:themeShade="BF"/>
+        </w:rPr>
+        <w:tab/>
+      </w:r>
+      <w:r>
+        <w:rPr>
+          <w:color w:val="76923C" w:themeColor="accent3" w:themeShade="BF"/>
+        </w:rPr>
+        <w:tab/>
+      </w:r>
+      <w:r>
+        <w:rPr>
+          <w:color w:val="76923C" w:themeColor="accent3" w:themeShade="BF"/>
+        </w:rPr>
+        <w:tab/>
+      </w:r>
+      <w:r>
+        <w:rPr>
+          <w:color w:val="76923C" w:themeColor="accent3" w:themeShade="BF"/>
+        </w:rPr>
+        <w:tab/>
+      </w:r>
+      <w:proofErr w:type="gramEnd"/>
+    </w:p>
+    <w:p>
+      <w:pPr>
+        <w:spacing w:after="0"/>
+        <w:rPr>
+          <w:color w:val="76923C" w:themeColor="accent3" w:themeShade="BF"/>
+        </w:rPr>
+      </w:pPr>
+      <w:r>
+        <w:rPr>
+          <w:color w:val="76923C" w:themeColor="accent3" w:themeShade="BF"/>
+        </w:rPr>
+        <w:t>Implementação - Requisito Funcional - Peças - Movimentos - Básicos - O sistema deve permitir o xeque-mate.</w:t>
+      </w:r>
+      <w:proofErr w:type="gramStart"/>
+      <w:r>
+        <w:rPr>
+          <w:color w:val="76923C" w:themeColor="accent3" w:themeShade="BF"/>
+        </w:rPr>
+        <w:tab/>
+      </w:r>
+      <w:r>
+        <w:rPr>
+          <w:color w:val="76923C" w:themeColor="accent3" w:themeShade="BF"/>
+        </w:rPr>
+        <w:tab/>
+      </w:r>
+      <w:r>
+        <w:rPr>
+          <w:color w:val="76923C" w:themeColor="accent3" w:themeShade="BF"/>
+        </w:rPr>
+        <w:tab/>
+      </w:r>
+      <w:r>
+        <w:rPr>
+          <w:color w:val="76923C" w:themeColor="accent3" w:themeShade="BF"/>
+        </w:rPr>
+        <w:tab/>
+      </w:r>
+      <w:proofErr w:type="gramEnd"/>
+    </w:p>
+    <w:p>
+      <w:pPr>
+        <w:spacing w:after="0"/>
+      </w:pPr>
+      <w:r>
+        <w:rPr>
+          <w:color w:val="76923C" w:themeColor="accent3" w:themeShade="BF"/>
+        </w:rPr>
+        <w:lastRenderedPageBreak/>
+        <w:t>Implementação - Requisito Funcional - Peças - Movimentos - Básicos - O sistema deve permitir o movimento do peão (inicial).</w:t>
+      </w:r>
+      <w:proofErr w:type="gramStart"/>
+      <w:r>
+        <w:rPr>
+          <w:color w:val="76923C" w:themeColor="accent3" w:themeShade="BF"/>
+        </w:rPr>
+        <w:tab/>
+      </w:r>
+      <w:r>
+        <w:rPr>
+          <w:color w:val="76923C" w:themeColor="accent3" w:themeShade="BF"/>
+        </w:rPr>
+        <w:tab/>
+      </w:r>
+      <w:r>
+        <w:rPr>
+          <w:color w:val="76923C" w:themeColor="accent3" w:themeShade="BF"/>
+        </w:rPr>
+        <w:tab/>
+      </w:r>
+      <w:r>
+        <w:rPr>
+          <w:color w:val="76923C" w:themeColor="accent3" w:themeShade="BF"/>
+        </w:rPr>
+        <w:tab/>
+      </w:r>
+      <w:proofErr w:type="gramEnd"/>
+    </w:p>
+    <w:p>
+      <w:pPr>
+        <w:spacing w:after="0"/>
+      </w:pPr>
+      <w:proofErr w:type="gramStart"/>
+      <w:r>
+        <w:t>Implementação</w:t>
+      </w:r>
+      <w:proofErr w:type="gramEnd"/>
+      <w:r>
+        <w:t xml:space="preserve"> - Requisito não Funcional - O sistema deve utilizar interface gráfica swing.</w:t>
+      </w:r>
+    </w:p>
+    <w:p>
+      <w:pPr>
+        <w:spacing w:after="0"/>
+        <w:rPr>
+          <w:color w:val="76923C" w:themeColor="accent3" w:themeShade="BF"/>
+        </w:rPr>
+      </w:pPr>
+      <w:r>
+        <w:rPr>
+          <w:color w:val="76923C" w:themeColor="accent3" w:themeShade="BF"/>
+        </w:rPr>
+        <w:t xml:space="preserve">Implementação - Requisito Funcional - Partida - Jogador - O sistema deve permitir que o </w:t>
+      </w:r>
+      <w:proofErr w:type="spellStart"/>
+      <w:r>
+        <w:rPr>
+          <w:color w:val="76923C" w:themeColor="accent3" w:themeShade="BF"/>
+        </w:rPr>
+        <w:t>usuario</w:t>
+      </w:r>
+      <w:proofErr w:type="spellEnd"/>
+      <w:r>
+        <w:rPr>
+          <w:color w:val="76923C" w:themeColor="accent3" w:themeShade="BF"/>
+        </w:rPr>
+        <w:t xml:space="preserve"> </w:t>
+      </w:r>
+      <w:proofErr w:type="gramStart"/>
+      <w:r>
+        <w:rPr>
+          <w:color w:val="76923C" w:themeColor="accent3" w:themeShade="BF"/>
+        </w:rPr>
+        <w:t>pause</w:t>
+      </w:r>
+      <w:proofErr w:type="gramEnd"/>
+      <w:r>
+        <w:rPr>
+          <w:color w:val="76923C" w:themeColor="accent3" w:themeShade="BF"/>
+        </w:rPr>
+        <w:t xml:space="preserve"> o jogo para continuar depois.</w:t>
+      </w:r>
+      <w:r>
+        <w:rPr>
+          <w:color w:val="76923C" w:themeColor="accent3" w:themeShade="BF"/>
+        </w:rPr>
+        <w:tab/>
+      </w:r>
+      <w:r>
+        <w:rPr>
+          <w:color w:val="76923C" w:themeColor="accent3" w:themeShade="BF"/>
+        </w:rPr>
+        <w:tab/>
+      </w:r>
+      <w:r>
+        <w:rPr>
+          <w:color w:val="76923C" w:themeColor="accent3" w:themeShade="BF"/>
+        </w:rPr>
+        <w:tab/>
+      </w:r>
+      <w:r>
+        <w:rPr>
+          <w:color w:val="76923C" w:themeColor="accent3" w:themeShade="BF"/>
+        </w:rPr>
+        <w:tab/>
+      </w:r>
+    </w:p>
+    <w:p>
+      <w:pPr>
+        <w:spacing w:after="0"/>
+        <w:rPr>
+          <w:color w:val="76923C" w:themeColor="accent3" w:themeShade="BF"/>
+        </w:rPr>
+      </w:pPr>
+      <w:r>
+        <w:rPr>
+          <w:color w:val="76923C" w:themeColor="accent3" w:themeShade="BF"/>
+        </w:rPr>
+        <w:t xml:space="preserve">Implementação - Requisito Funcional - Partida - Jogador - O sistema deve permitir que o </w:t>
+      </w:r>
+      <w:proofErr w:type="spellStart"/>
+      <w:r>
+        <w:rPr>
+          <w:color w:val="76923C" w:themeColor="accent3" w:themeShade="BF"/>
+        </w:rPr>
+        <w:t>usuario</w:t>
+      </w:r>
+      <w:proofErr w:type="spellEnd"/>
+      <w:r>
+        <w:rPr>
+          <w:color w:val="76923C" w:themeColor="accent3" w:themeShade="BF"/>
+        </w:rPr>
+        <w:t xml:space="preserve"> </w:t>
+      </w:r>
+      <w:proofErr w:type="gramStart"/>
+      <w:r>
+        <w:rPr>
+          <w:color w:val="76923C" w:themeColor="accent3" w:themeShade="BF"/>
+        </w:rPr>
+        <w:t>desista</w:t>
+      </w:r>
+      <w:proofErr w:type="gramEnd"/>
+      <w:r>
+        <w:rPr>
+          <w:color w:val="76923C" w:themeColor="accent3" w:themeShade="BF"/>
+        </w:rPr>
+        <w:t>.</w:t>
+      </w:r>
+      <w:r>
+        <w:rPr>
+          <w:color w:val="76923C" w:themeColor="accent3" w:themeShade="BF"/>
+        </w:rPr>
+        <w:tab/>
+      </w:r>
+      <w:r>
+        <w:rPr>
+          <w:color w:val="76923C" w:themeColor="accent3" w:themeShade="BF"/>
+        </w:rPr>
+        <w:tab/>
+      </w:r>
+      <w:r>
+        <w:rPr>
+          <w:color w:val="76923C" w:themeColor="accent3" w:themeShade="BF"/>
+        </w:rPr>
+        <w:tab/>
+      </w:r>
+      <w:r>
+        <w:rPr>
+          <w:color w:val="76923C" w:themeColor="accent3" w:themeShade="BF"/>
+        </w:rPr>
+        <w:tab/>
+      </w:r>
+    </w:p>
+    <w:p>
+      <w:pPr>
+        <w:spacing w:after="0"/>
+        <w:rPr>
+          <w:color w:val="76923C" w:themeColor="accent3" w:themeShade="BF"/>
+        </w:rPr>
+      </w:pPr>
+      <w:r>
+        <w:rPr>
+          <w:color w:val="76923C" w:themeColor="accent3" w:themeShade="BF"/>
+        </w:rPr>
+        <w:t xml:space="preserve">Implementação - Requisito de Implementação - Recursos - O projeto deve utilizar </w:t>
+      </w:r>
+      <w:proofErr w:type="spellStart"/>
+      <w:r>
+        <w:rPr>
+          <w:color w:val="76923C" w:themeColor="accent3" w:themeShade="BF"/>
+        </w:rPr>
+        <w:t>generics</w:t>
+      </w:r>
+      <w:proofErr w:type="spellEnd"/>
+      <w:r>
+        <w:rPr>
+          <w:color w:val="76923C" w:themeColor="accent3" w:themeShade="BF"/>
+        </w:rPr>
+        <w:t xml:space="preserve"> e interfaces.</w:t>
+      </w:r>
+      <w:proofErr w:type="gramStart"/>
+      <w:r>
+        <w:rPr>
+          <w:color w:val="76923C" w:themeColor="accent3" w:themeShade="BF"/>
+        </w:rPr>
+        <w:tab/>
+      </w:r>
+      <w:r>
+        <w:rPr>
+          <w:color w:val="76923C" w:themeColor="accent3" w:themeShade="BF"/>
+        </w:rPr>
+        <w:tab/>
+      </w:r>
+      <w:r>
+        <w:rPr>
+          <w:color w:val="76923C" w:themeColor="accent3" w:themeShade="BF"/>
+        </w:rPr>
+        <w:tab/>
+      </w:r>
+      <w:r>
+        <w:rPr>
+          <w:color w:val="76923C" w:themeColor="accent3" w:themeShade="BF"/>
+        </w:rPr>
+        <w:tab/>
+      </w:r>
+      <w:proofErr w:type="gramEnd"/>
+    </w:p>
+    <w:p>
+      <w:pPr>
+        <w:spacing w:after="0"/>
+        <w:rPr>
+          <w:color w:val="76923C" w:themeColor="accent3" w:themeShade="BF"/>
+        </w:rPr>
+      </w:pPr>
+      <w:proofErr w:type="gramStart"/>
+      <w:r>
+        <w:rPr>
+          <w:color w:val="76923C" w:themeColor="accent3" w:themeShade="BF"/>
+        </w:rPr>
+        <w:t>Implementação</w:t>
+      </w:r>
+      <w:proofErr w:type="gramEnd"/>
+      <w:r>
+        <w:rPr>
+          <w:color w:val="76923C" w:themeColor="accent3" w:themeShade="BF"/>
+        </w:rPr>
+        <w:t xml:space="preserve"> - Requisito não Funcional - O sistema deve utilizar um chat para as conversas.</w:t>
+      </w:r>
+    </w:p>
+    <w:p>
+      <w:pPr>
+        <w:spacing w:after="0"/>
+        <w:rPr>
+          <w:color w:val="76923C" w:themeColor="accent3" w:themeShade="BF"/>
+        </w:rPr>
+      </w:pPr>
+      <w:r>
+        <w:rPr>
+          <w:color w:val="76923C" w:themeColor="accent3" w:themeShade="BF"/>
+        </w:rPr>
+        <w:t xml:space="preserve">Implementação - Requisito não Funcional - O sistema deve utilizar </w:t>
+      </w:r>
+      <w:proofErr w:type="spellStart"/>
+      <w:r>
+        <w:rPr>
+          <w:color w:val="76923C" w:themeColor="accent3" w:themeShade="BF"/>
+        </w:rPr>
+        <w:t>danco</w:t>
+      </w:r>
+      <w:proofErr w:type="spellEnd"/>
+      <w:r>
+        <w:rPr>
+          <w:color w:val="76923C" w:themeColor="accent3" w:themeShade="BF"/>
+        </w:rPr>
+        <w:t xml:space="preserve"> de dados para salvar as entidades.</w:t>
+      </w:r>
+      <w:proofErr w:type="gramStart"/>
+      <w:r>
+        <w:rPr>
+          <w:color w:val="76923C" w:themeColor="accent3" w:themeShade="BF"/>
+        </w:rPr>
+        <w:tab/>
+      </w:r>
+      <w:r>
+        <w:rPr>
+          <w:color w:val="76923C" w:themeColor="accent3" w:themeShade="BF"/>
+        </w:rPr>
+        <w:tab/>
+      </w:r>
+      <w:r>
+        <w:rPr>
+          <w:color w:val="76923C" w:themeColor="accent3" w:themeShade="BF"/>
+        </w:rPr>
+        <w:tab/>
+      </w:r>
+      <w:r>
+        <w:rPr>
+          <w:color w:val="76923C" w:themeColor="accent3" w:themeShade="BF"/>
+        </w:rPr>
+        <w:tab/>
+      </w:r>
+      <w:proofErr w:type="gramEnd"/>
+    </w:p>
+    <w:p>
+      <w:pPr>
+        <w:spacing w:after="0"/>
+        <w:rPr>
+          <w:color w:val="76923C" w:themeColor="accent3" w:themeShade="BF"/>
+        </w:rPr>
+      </w:pPr>
+      <w:proofErr w:type="gramStart"/>
+      <w:r>
+        <w:rPr>
+          <w:color w:val="76923C" w:themeColor="accent3" w:themeShade="BF"/>
+        </w:rPr>
+        <w:t>Implementação</w:t>
+      </w:r>
+      <w:proofErr w:type="gramEnd"/>
+      <w:r>
+        <w:rPr>
+          <w:color w:val="76923C" w:themeColor="accent3" w:themeShade="BF"/>
+        </w:rPr>
+        <w:t xml:space="preserve"> - Requisito não Funcional - O sistema deve utilizar interface amigável.</w:t>
+      </w:r>
+    </w:p>
+    <w:p>
+      <w:pPr>
+        <w:spacing w:after="0"/>
+        <w:rPr>
+          <w:color w:val="76923C" w:themeColor="accent3" w:themeShade="BF"/>
+        </w:rPr>
+      </w:pPr>
+      <w:r>
+        <w:rPr>
+          <w:color w:val="76923C" w:themeColor="accent3" w:themeShade="BF"/>
+        </w:rPr>
+        <w:t>Implementação - Requisito Funcional - Partida - Jogador - O sistema deve registrar o numero de vitórias, derrotas e empates.</w:t>
+      </w:r>
+      <w:proofErr w:type="gramStart"/>
+      <w:r>
+        <w:rPr>
+          <w:color w:val="76923C" w:themeColor="accent3" w:themeShade="BF"/>
+        </w:rPr>
+        <w:tab/>
+      </w:r>
+      <w:r>
+        <w:rPr>
+          <w:color w:val="76923C" w:themeColor="accent3" w:themeShade="BF"/>
+        </w:rPr>
+        <w:tab/>
+      </w:r>
+      <w:r>
+        <w:rPr>
+          <w:color w:val="76923C" w:themeColor="accent3" w:themeShade="BF"/>
+        </w:rPr>
+        <w:tab/>
+      </w:r>
+      <w:r>
+        <w:rPr>
+          <w:color w:val="76923C" w:themeColor="accent3" w:themeShade="BF"/>
+        </w:rPr>
+        <w:tab/>
+      </w:r>
+      <w:proofErr w:type="gramEnd"/>
+    </w:p>
+    <w:p>
+      <w:pPr>
+        <w:spacing w:after="0"/>
+        <w:rPr>
+          <w:color w:val="76923C" w:themeColor="accent3" w:themeShade="BF"/>
+        </w:rPr>
+      </w:pPr>
+      <w:r>
+        <w:rPr>
+          <w:color w:val="76923C" w:themeColor="accent3" w:themeShade="BF"/>
+        </w:rPr>
+        <w:t>Implementação - Requisito Funcional - Partida - Jogador - O sistema deve permitir o jogador alterar seus dados (apenas os seus).</w:t>
+      </w:r>
+      <w:proofErr w:type="gramStart"/>
+      <w:r>
+        <w:rPr>
+          <w:color w:val="76923C" w:themeColor="accent3" w:themeShade="BF"/>
+        </w:rPr>
+        <w:tab/>
+      </w:r>
+      <w:r>
+        <w:rPr>
+          <w:color w:val="76923C" w:themeColor="accent3" w:themeShade="BF"/>
+        </w:rPr>
+        <w:tab/>
+      </w:r>
+      <w:r>
+        <w:rPr>
+          <w:color w:val="76923C" w:themeColor="accent3" w:themeShade="BF"/>
+        </w:rPr>
+        <w:tab/>
+      </w:r>
+      <w:r>
+        <w:rPr>
+          <w:color w:val="76923C" w:themeColor="accent3" w:themeShade="BF"/>
+        </w:rPr>
+        <w:tab/>
+      </w:r>
+      <w:proofErr w:type="gramEnd"/>
+    </w:p>
+    <w:p>
+      <w:pPr>
+        <w:spacing w:after="0"/>
+        <w:rPr>
+          <w:color w:val="76923C" w:themeColor="accent3" w:themeShade="BF"/>
+        </w:rPr>
+      </w:pPr>
+      <w:r>
+        <w:rPr>
+          <w:color w:val="76923C" w:themeColor="accent3" w:themeShade="BF"/>
+        </w:rPr>
+        <w:t>Implementação - Requisito Funcional - Partida - Jogador - O sistema deve cadastrar cada jogador (</w:t>
+      </w:r>
+      <w:proofErr w:type="gramStart"/>
+      <w:r>
+        <w:rPr>
+          <w:color w:val="76923C" w:themeColor="accent3" w:themeShade="BF"/>
+        </w:rPr>
+        <w:t>nome,</w:t>
+      </w:r>
+      <w:proofErr w:type="gramEnd"/>
+      <w:r>
+        <w:rPr>
+          <w:color w:val="76923C" w:themeColor="accent3" w:themeShade="BF"/>
+        </w:rPr>
+        <w:t>email,apelido).</w:t>
+      </w:r>
+      <w:r>
+        <w:rPr>
+          <w:color w:val="76923C" w:themeColor="accent3" w:themeShade="BF"/>
+        </w:rPr>
+        <w:tab/>
+      </w:r>
+      <w:r>
+        <w:rPr>
+          <w:color w:val="76923C" w:themeColor="accent3" w:themeShade="BF"/>
+        </w:rPr>
+        <w:tab/>
+      </w:r>
+      <w:r>
+        <w:rPr>
+          <w:color w:val="76923C" w:themeColor="accent3" w:themeShade="BF"/>
+        </w:rPr>
+        <w:tab/>
+      </w:r>
+      <w:r>
+        <w:rPr>
+          <w:color w:val="76923C" w:themeColor="accent3" w:themeShade="BF"/>
+        </w:rPr>
+        <w:tab/>
+      </w:r>
+    </w:p>
+    <w:p>
+      <w:pPr>
+        <w:spacing w:after="0"/>
+        <w:rPr>
+          <w:color w:val="76923C" w:themeColor="accent3" w:themeShade="BF"/>
+        </w:rPr>
+      </w:pPr>
+      <w:r>
+        <w:rPr>
+          <w:color w:val="76923C" w:themeColor="accent3" w:themeShade="BF"/>
+        </w:rPr>
+        <w:t xml:space="preserve">Implementação - Requisito Funcional - Partida - Pontuação - O sistema deve registrar a derrota (vale </w:t>
+      </w:r>
+      <w:proofErr w:type="gramStart"/>
+      <w:r>
+        <w:rPr>
+          <w:color w:val="76923C" w:themeColor="accent3" w:themeShade="BF"/>
+        </w:rPr>
+        <w:t>0</w:t>
+      </w:r>
+      <w:proofErr w:type="gramEnd"/>
+      <w:r>
+        <w:rPr>
+          <w:color w:val="76923C" w:themeColor="accent3" w:themeShade="BF"/>
+        </w:rPr>
+        <w:t xml:space="preserve"> pontos).</w:t>
+      </w:r>
+      <w:r>
+        <w:rPr>
+          <w:color w:val="76923C" w:themeColor="accent3" w:themeShade="BF"/>
+        </w:rPr>
+        <w:tab/>
+      </w:r>
+      <w:r>
+        <w:rPr>
+          <w:color w:val="76923C" w:themeColor="accent3" w:themeShade="BF"/>
+        </w:rPr>
+        <w:tab/>
+      </w:r>
+      <w:r>
+        <w:rPr>
+          <w:color w:val="76923C" w:themeColor="accent3" w:themeShade="BF"/>
+        </w:rPr>
+        <w:tab/>
+      </w:r>
+      <w:r>
+        <w:rPr>
+          <w:color w:val="76923C" w:themeColor="accent3" w:themeShade="BF"/>
+        </w:rPr>
+        <w:tab/>
+      </w:r>
+    </w:p>
+    <w:p>
+      <w:pPr>
+        <w:spacing w:after="0"/>
+        <w:rPr>
+          <w:color w:val="76923C" w:themeColor="accent3" w:themeShade="BF"/>
+        </w:rPr>
+      </w:pPr>
+      <w:r>
+        <w:rPr>
+          <w:color w:val="76923C" w:themeColor="accent3" w:themeShade="BF"/>
+        </w:rPr>
+        <w:t xml:space="preserve">Implementação - Requisito Funcional - Partida - Jogador - O sistema deve permitir que o </w:t>
+      </w:r>
+      <w:proofErr w:type="spellStart"/>
+      <w:r>
+        <w:rPr>
+          <w:color w:val="76923C" w:themeColor="accent3" w:themeShade="BF"/>
+        </w:rPr>
+        <w:t>usuario</w:t>
+      </w:r>
+      <w:proofErr w:type="spellEnd"/>
+      <w:r>
+        <w:rPr>
+          <w:color w:val="76923C" w:themeColor="accent3" w:themeShade="BF"/>
+        </w:rPr>
+        <w:t xml:space="preserve"> peça empate.</w:t>
+      </w:r>
+      <w:proofErr w:type="gramStart"/>
+      <w:r>
+        <w:rPr>
+          <w:color w:val="76923C" w:themeColor="accent3" w:themeShade="BF"/>
+        </w:rPr>
+        <w:tab/>
+      </w:r>
+      <w:r>
+        <w:rPr>
+          <w:color w:val="76923C" w:themeColor="accent3" w:themeShade="BF"/>
+        </w:rPr>
+        <w:tab/>
+      </w:r>
+      <w:r>
+        <w:rPr>
+          <w:color w:val="76923C" w:themeColor="accent3" w:themeShade="BF"/>
+        </w:rPr>
+        <w:tab/>
+      </w:r>
+      <w:r>
+        <w:rPr>
+          <w:color w:val="76923C" w:themeColor="accent3" w:themeShade="BF"/>
+        </w:rPr>
+        <w:tab/>
+      </w:r>
+      <w:proofErr w:type="gramEnd"/>
+    </w:p>
+    <w:p>
+      <w:pPr>
+        <w:spacing w:after="0"/>
+        <w:rPr>
+          <w:color w:val="76923C" w:themeColor="accent3" w:themeShade="BF"/>
+        </w:rPr>
+      </w:pPr>
+      <w:r>
+        <w:rPr>
+          <w:color w:val="76923C" w:themeColor="accent3" w:themeShade="BF"/>
+        </w:rPr>
+        <w:t xml:space="preserve">Implementação - Requisito Funcional - Partida - Jogador - O sistema deve permitir que o </w:t>
+      </w:r>
+      <w:proofErr w:type="spellStart"/>
+      <w:r>
+        <w:rPr>
+          <w:color w:val="76923C" w:themeColor="accent3" w:themeShade="BF"/>
+        </w:rPr>
+        <w:t>usuario</w:t>
+      </w:r>
+      <w:proofErr w:type="spellEnd"/>
+      <w:r>
+        <w:rPr>
+          <w:color w:val="76923C" w:themeColor="accent3" w:themeShade="BF"/>
+        </w:rPr>
+        <w:t xml:space="preserve"> </w:t>
+      </w:r>
+      <w:proofErr w:type="gramStart"/>
+      <w:r>
+        <w:rPr>
+          <w:color w:val="76923C" w:themeColor="accent3" w:themeShade="BF"/>
+        </w:rPr>
+        <w:t>jogue</w:t>
+      </w:r>
+      <w:proofErr w:type="gramEnd"/>
+      <w:r>
+        <w:rPr>
+          <w:color w:val="76923C" w:themeColor="accent3" w:themeShade="BF"/>
+        </w:rPr>
+        <w:t xml:space="preserve"> em dupla.</w:t>
+      </w:r>
+      <w:r>
+        <w:rPr>
+          <w:color w:val="76923C" w:themeColor="accent3" w:themeShade="BF"/>
+        </w:rPr>
+        <w:tab/>
+      </w:r>
+      <w:r>
+        <w:rPr>
+          <w:color w:val="76923C" w:themeColor="accent3" w:themeShade="BF"/>
+        </w:rPr>
+        <w:tab/>
+      </w:r>
+      <w:r>
+        <w:rPr>
+          <w:color w:val="76923C" w:themeColor="accent3" w:themeShade="BF"/>
+        </w:rPr>
+        <w:tab/>
+      </w:r>
+      <w:r>
+        <w:rPr>
+          <w:color w:val="76923C" w:themeColor="accent3" w:themeShade="BF"/>
+        </w:rPr>
+        <w:tab/>
+      </w:r>
+    </w:p>
+    <w:p>
+      <w:pPr>
+        <w:spacing w:after="0"/>
+        <w:rPr>
+          <w:color w:val="76923C" w:themeColor="accent3" w:themeShade="BF"/>
+        </w:rPr>
+      </w:pPr>
+      <w:r>
+        <w:rPr>
+          <w:color w:val="76923C" w:themeColor="accent3" w:themeShade="BF"/>
+        </w:rPr>
+        <w:t xml:space="preserve">Implementação - Requisito Funcional - Partida - Jogador - O sistema deve permitir que </w:t>
+      </w:r>
+      <w:proofErr w:type="spellStart"/>
+      <w:r>
+        <w:rPr>
+          <w:color w:val="76923C" w:themeColor="accent3" w:themeShade="BF"/>
+        </w:rPr>
+        <w:t>usuario</w:t>
+      </w:r>
+      <w:proofErr w:type="spellEnd"/>
+      <w:r>
+        <w:rPr>
+          <w:color w:val="76923C" w:themeColor="accent3" w:themeShade="BF"/>
+        </w:rPr>
+        <w:t xml:space="preserve"> </w:t>
+      </w:r>
+      <w:proofErr w:type="gramStart"/>
+      <w:r>
+        <w:rPr>
+          <w:color w:val="76923C" w:themeColor="accent3" w:themeShade="BF"/>
+        </w:rPr>
+        <w:t>jogue</w:t>
+      </w:r>
+      <w:proofErr w:type="gramEnd"/>
+      <w:r>
+        <w:rPr>
+          <w:color w:val="76923C" w:themeColor="accent3" w:themeShade="BF"/>
+        </w:rPr>
+        <w:t xml:space="preserve"> sozinho.</w:t>
+      </w:r>
+      <w:r>
+        <w:rPr>
+          <w:color w:val="76923C" w:themeColor="accent3" w:themeShade="BF"/>
+        </w:rPr>
+        <w:tab/>
+      </w:r>
+      <w:r>
+        <w:rPr>
+          <w:color w:val="76923C" w:themeColor="accent3" w:themeShade="BF"/>
+        </w:rPr>
+        <w:tab/>
+      </w:r>
+      <w:r>
+        <w:rPr>
+          <w:color w:val="76923C" w:themeColor="accent3" w:themeShade="BF"/>
+        </w:rPr>
+        <w:tab/>
+      </w:r>
+      <w:r>
+        <w:rPr>
+          <w:color w:val="76923C" w:themeColor="accent3" w:themeShade="BF"/>
+        </w:rPr>
+        <w:tab/>
+      </w:r>
+    </w:p>
+    <w:p>
+      <w:pPr>
+        <w:spacing w:after="0"/>
+        <w:rPr>
+          <w:color w:val="76923C" w:themeColor="accent3" w:themeShade="BF"/>
+        </w:rPr>
+      </w:pPr>
+      <w:r>
+        <w:rPr>
+          <w:color w:val="76923C" w:themeColor="accent3" w:themeShade="BF"/>
+        </w:rPr>
+        <w:t>Implementação - Requisito Funcional - Partida - Jogador - O sistema deve ter um ranking de jogadores.</w:t>
+      </w:r>
+      <w:proofErr w:type="gramStart"/>
+      <w:r>
+        <w:rPr>
+          <w:color w:val="76923C" w:themeColor="accent3" w:themeShade="BF"/>
+        </w:rPr>
+        <w:tab/>
+      </w:r>
+      <w:r>
+        <w:rPr>
+          <w:color w:val="76923C" w:themeColor="accent3" w:themeShade="BF"/>
+        </w:rPr>
+        <w:tab/>
+      </w:r>
+      <w:r>
+        <w:rPr>
+          <w:color w:val="76923C" w:themeColor="accent3" w:themeShade="BF"/>
+        </w:rPr>
+        <w:tab/>
+      </w:r>
+      <w:r>
+        <w:rPr>
+          <w:color w:val="76923C" w:themeColor="accent3" w:themeShade="BF"/>
+        </w:rPr>
+        <w:tab/>
+      </w:r>
+      <w:proofErr w:type="gramEnd"/>
+    </w:p>
+    <w:p>
+      <w:pPr>
+        <w:spacing w:after="0"/>
+      </w:pPr>
+      <w:r>
+        <w:t xml:space="preserve">Implementação - Requisito de Implementação - Padrões - </w:t>
+      </w:r>
+      <w:proofErr w:type="spellStart"/>
+      <w:r>
+        <w:t>Criátivo</w:t>
+      </w:r>
+      <w:proofErr w:type="spellEnd"/>
+      <w:r>
+        <w:t xml:space="preserve"> - O projeto deve utilizar singular (</w:t>
+      </w:r>
+      <w:proofErr w:type="spellStart"/>
+      <w:r>
+        <w:t>singleton</w:t>
+      </w:r>
+      <w:proofErr w:type="spellEnd"/>
+      <w:r>
+        <w:t>).</w:t>
+      </w:r>
+      <w:proofErr w:type="gramStart"/>
+      <w:r>
+        <w:tab/>
+      </w:r>
+      <w:r>
+        <w:tab/>
+      </w:r>
+      <w:r>
+        <w:tab/>
+      </w:r>
+      <w:r>
+        <w:tab/>
+      </w:r>
+      <w:proofErr w:type="gramEnd"/>
+    </w:p>
+    <w:p>
+      <w:pPr>
+        <w:spacing w:after="0"/>
+      </w:pPr>
+      <w:r>
+        <w:t xml:space="preserve">Implementação - Requisito de Implementação - Padrões - </w:t>
+      </w:r>
+      <w:proofErr w:type="spellStart"/>
+      <w:r>
+        <w:t>Criátivo</w:t>
+      </w:r>
+      <w:proofErr w:type="spellEnd"/>
+      <w:r>
+        <w:t xml:space="preserve"> - O projeto deve utilizar protótipo.</w:t>
+      </w:r>
+      <w:proofErr w:type="gramStart"/>
+      <w:r>
+        <w:tab/>
+      </w:r>
+      <w:r>
+        <w:tab/>
+      </w:r>
+      <w:r>
+        <w:tab/>
+      </w:r>
+      <w:r>
+        <w:tab/>
+      </w:r>
+      <w:proofErr w:type="gramEnd"/>
+    </w:p>
+    <w:p>
+      <w:pPr>
+        <w:spacing w:after="0"/>
+      </w:pPr>
+      <w:r>
+        <w:t xml:space="preserve">Implementação - Requisito de Implementação - Padrões - </w:t>
+      </w:r>
+      <w:proofErr w:type="spellStart"/>
+      <w:r>
+        <w:t>Criátivo</w:t>
+      </w:r>
+      <w:proofErr w:type="spellEnd"/>
+      <w:r>
+        <w:t xml:space="preserve"> - O projeto deve utilizar método fabrica.</w:t>
+      </w:r>
+      <w:proofErr w:type="gramStart"/>
+      <w:r>
+        <w:tab/>
+      </w:r>
+      <w:r>
+        <w:tab/>
+      </w:r>
+      <w:r>
+        <w:tab/>
+      </w:r>
+      <w:r>
+        <w:tab/>
+      </w:r>
+      <w:proofErr w:type="gramEnd"/>
+    </w:p>
+    <w:p>
+      <w:pPr>
+        <w:spacing w:after="0"/>
+      </w:pPr>
+      <w:r>
+        <w:t xml:space="preserve">Implementação - Requisito de Implementação - Padrões - </w:t>
+      </w:r>
+      <w:proofErr w:type="spellStart"/>
+      <w:r>
+        <w:t>Criátivo</w:t>
+      </w:r>
+      <w:proofErr w:type="spellEnd"/>
+      <w:r>
+        <w:t xml:space="preserve"> - O projeto deve utilizar fábrica abstrata.</w:t>
+      </w:r>
+      <w:proofErr w:type="gramStart"/>
+      <w:r>
+        <w:tab/>
+      </w:r>
+      <w:r>
+        <w:tab/>
+      </w:r>
+      <w:r>
+        <w:tab/>
+      </w:r>
+      <w:r>
+        <w:tab/>
+      </w:r>
+      <w:proofErr w:type="gramEnd"/>
+    </w:p>
+    <w:p>
+      <w:pPr>
+        <w:spacing w:after="0"/>
+        <w:rPr>
+          <w:color w:val="76923C" w:themeColor="accent3" w:themeShade="BF"/>
+        </w:rPr>
+      </w:pPr>
+      <w:r>
+        <w:rPr>
+          <w:color w:val="76923C" w:themeColor="accent3" w:themeShade="BF"/>
+        </w:rPr>
+        <w:t xml:space="preserve">Implementação - Requisito de Implementação - Recursos - O projeto deve utilizar </w:t>
+      </w:r>
+      <w:proofErr w:type="spellStart"/>
+      <w:r>
+        <w:rPr>
+          <w:color w:val="76923C" w:themeColor="accent3" w:themeShade="BF"/>
+        </w:rPr>
+        <w:t>hypersonic</w:t>
+      </w:r>
+      <w:proofErr w:type="spellEnd"/>
+      <w:r>
+        <w:rPr>
+          <w:color w:val="76923C" w:themeColor="accent3" w:themeShade="BF"/>
+        </w:rPr>
+        <w:t xml:space="preserve"> com </w:t>
+      </w:r>
+      <w:proofErr w:type="spellStart"/>
+      <w:r>
+        <w:rPr>
+          <w:color w:val="76923C" w:themeColor="accent3" w:themeShade="BF"/>
+        </w:rPr>
+        <w:t>dao</w:t>
+      </w:r>
+      <w:proofErr w:type="spellEnd"/>
+      <w:r>
+        <w:rPr>
+          <w:color w:val="76923C" w:themeColor="accent3" w:themeShade="BF"/>
+        </w:rPr>
+        <w:t xml:space="preserve"> para manipulação de dados.</w:t>
+      </w:r>
+      <w:proofErr w:type="gramStart"/>
+      <w:r>
+        <w:rPr>
+          <w:color w:val="76923C" w:themeColor="accent3" w:themeShade="BF"/>
+        </w:rPr>
+        <w:tab/>
+      </w:r>
+      <w:r>
+        <w:rPr>
+          <w:color w:val="76923C" w:themeColor="accent3" w:themeShade="BF"/>
+        </w:rPr>
+        <w:tab/>
+      </w:r>
+      <w:r>
+        <w:rPr>
+          <w:color w:val="76923C" w:themeColor="accent3" w:themeShade="BF"/>
+        </w:rPr>
+        <w:tab/>
+      </w:r>
+      <w:r>
+        <w:rPr>
+          <w:color w:val="76923C" w:themeColor="accent3" w:themeShade="BF"/>
+        </w:rPr>
+        <w:tab/>
+      </w:r>
+      <w:proofErr w:type="gramEnd"/>
+    </w:p>
+    <w:p>
+      <w:pPr>
+        <w:spacing w:after="0"/>
+      </w:pPr>
+      <w:r>
+        <w:t>Procedimento de Entrega - Verificações - Relatório - O relatório deve conter explicação de cada padrão utilizado.</w:t>
+      </w:r>
+      <w:proofErr w:type="gramStart"/>
+      <w:r>
+        <w:tab/>
+      </w:r>
+      <w:r>
+        <w:tab/>
+      </w:r>
+      <w:r>
+        <w:tab/>
+      </w:r>
+      <w:r>
+        <w:tab/>
+      </w:r>
+      <w:proofErr w:type="gramEnd"/>
+    </w:p>
+    <w:p>
+      <w:pPr>
+        <w:spacing w:after="0"/>
+      </w:pPr>
+      <w:r>
+        <w:t>Implementação - Requisito de Implementação - Padrões - Estrutural - O projeto deve utilizar compositor ou outros (se necessário).</w:t>
+      </w:r>
+      <w:proofErr w:type="gramStart"/>
+      <w:r>
+        <w:tab/>
+      </w:r>
+      <w:r>
+        <w:tab/>
+      </w:r>
+      <w:r>
+        <w:tab/>
+      </w:r>
+      <w:r>
+        <w:tab/>
+      </w:r>
+      <w:proofErr w:type="gramEnd"/>
+    </w:p>
+    <w:p>
+      <w:pPr>
+        <w:spacing w:after="0"/>
+        <w:rPr>
+          <w:color w:val="76923C" w:themeColor="accent3" w:themeShade="BF"/>
+        </w:rPr>
+      </w:pPr>
+      <w:r>
+        <w:rPr>
+          <w:color w:val="76923C" w:themeColor="accent3" w:themeShade="BF"/>
+        </w:rPr>
+        <w:t xml:space="preserve">Implementação - Requisito de Implementação - Conceitos - O projeto deve utilizar nomenclatura padrão </w:t>
+      </w:r>
+      <w:proofErr w:type="spellStart"/>
+      <w:proofErr w:type="gramStart"/>
+      <w:r>
+        <w:rPr>
+          <w:color w:val="76923C" w:themeColor="accent3" w:themeShade="BF"/>
+        </w:rPr>
+        <w:t>java</w:t>
+      </w:r>
+      <w:proofErr w:type="spellEnd"/>
+      <w:proofErr w:type="gramEnd"/>
+      <w:r>
+        <w:rPr>
+          <w:color w:val="76923C" w:themeColor="accent3" w:themeShade="BF"/>
+        </w:rPr>
+        <w:t>.</w:t>
+      </w:r>
+      <w:r>
+        <w:rPr>
+          <w:color w:val="76923C" w:themeColor="accent3" w:themeShade="BF"/>
+        </w:rPr>
+        <w:tab/>
+      </w:r>
+      <w:r>
+        <w:rPr>
+          <w:color w:val="76923C" w:themeColor="accent3" w:themeShade="BF"/>
+        </w:rPr>
+        <w:tab/>
+      </w:r>
+      <w:r>
+        <w:rPr>
+          <w:color w:val="76923C" w:themeColor="accent3" w:themeShade="BF"/>
+        </w:rPr>
+        <w:tab/>
+      </w:r>
+      <w:r>
+        <w:rPr>
+          <w:color w:val="76923C" w:themeColor="accent3" w:themeShade="BF"/>
+        </w:rPr>
+        <w:tab/>
+      </w:r>
+    </w:p>
+    <w:p>
+      <w:pPr>
+        <w:spacing w:after="0"/>
+        <w:rPr>
+          <w:color w:val="76923C" w:themeColor="accent3" w:themeShade="BF"/>
+        </w:rPr>
+      </w:pPr>
+      <w:proofErr w:type="gramStart"/>
+      <w:r>
+        <w:rPr>
+          <w:color w:val="76923C" w:themeColor="accent3" w:themeShade="BF"/>
+        </w:rPr>
+        <w:lastRenderedPageBreak/>
+        <w:t>Implementação</w:t>
+      </w:r>
+      <w:proofErr w:type="gramEnd"/>
+      <w:r>
+        <w:rPr>
+          <w:color w:val="76923C" w:themeColor="accent3" w:themeShade="BF"/>
+        </w:rPr>
+        <w:t xml:space="preserve"> - Requisito de Implementação - Conceitos - O projeto não deve utilizar variáveis globais.</w:t>
+      </w:r>
+    </w:p>
+    <w:p>
+      <w:pPr>
+        <w:spacing w:after="0"/>
+        <w:rPr>
+          <w:color w:val="76923C" w:themeColor="accent3" w:themeShade="BF"/>
+        </w:rPr>
+      </w:pPr>
+      <w:proofErr w:type="gramStart"/>
+      <w:r>
+        <w:rPr>
+          <w:color w:val="76923C" w:themeColor="accent3" w:themeShade="BF"/>
+        </w:rPr>
+        <w:t>Implementação</w:t>
+      </w:r>
+      <w:proofErr w:type="gramEnd"/>
+      <w:r>
+        <w:rPr>
+          <w:color w:val="76923C" w:themeColor="accent3" w:themeShade="BF"/>
+        </w:rPr>
+        <w:t xml:space="preserve"> - Requisito de Implementação - Recursos - O projeto deve utilizar o </w:t>
+      </w:r>
+      <w:proofErr w:type="spellStart"/>
+      <w:r>
+        <w:rPr>
+          <w:color w:val="76923C" w:themeColor="accent3" w:themeShade="BF"/>
+        </w:rPr>
+        <w:t>maven</w:t>
+      </w:r>
+      <w:proofErr w:type="spellEnd"/>
+      <w:r>
+        <w:rPr>
+          <w:color w:val="76923C" w:themeColor="accent3" w:themeShade="BF"/>
+        </w:rPr>
+        <w:tab/>
+      </w:r>
+    </w:p>
+    <w:p>
+      <w:pPr>
+        <w:spacing w:after="0"/>
+        <w:rPr>
+          <w:color w:val="76923C" w:themeColor="accent3" w:themeShade="BF"/>
+        </w:rPr>
+      </w:pPr>
+      <w:r>
+        <w:rPr>
+          <w:color w:val="76923C" w:themeColor="accent3" w:themeShade="BF"/>
+        </w:rPr>
+        <w:t xml:space="preserve">Implementação - Requisito de Implementação - Recursos - O projeto deve utilizar </w:t>
+      </w:r>
+      <w:proofErr w:type="spellStart"/>
+      <w:r>
+        <w:rPr>
+          <w:color w:val="76923C" w:themeColor="accent3" w:themeShade="BF"/>
+        </w:rPr>
+        <w:t>reflection</w:t>
+      </w:r>
+      <w:proofErr w:type="spellEnd"/>
+      <w:r>
+        <w:rPr>
+          <w:color w:val="76923C" w:themeColor="accent3" w:themeShade="BF"/>
+        </w:rPr>
+        <w:t>.</w:t>
+      </w:r>
+      <w:proofErr w:type="gramStart"/>
+      <w:r>
+        <w:rPr>
+          <w:color w:val="76923C" w:themeColor="accent3" w:themeShade="BF"/>
+        </w:rPr>
+        <w:tab/>
+      </w:r>
+      <w:proofErr w:type="gramEnd"/>
+    </w:p>
+    <w:p>
+      <w:pPr>
+        <w:spacing w:after="0"/>
+        <w:rPr>
+          <w:color w:val="76923C" w:themeColor="accent3" w:themeShade="BF"/>
+        </w:rPr>
+      </w:pPr>
+      <w:proofErr w:type="gramStart"/>
+      <w:r>
+        <w:rPr>
+          <w:color w:val="76923C" w:themeColor="accent3" w:themeShade="BF"/>
+        </w:rPr>
+        <w:t>Implementação</w:t>
+      </w:r>
+      <w:proofErr w:type="gramEnd"/>
+      <w:r>
+        <w:rPr>
+          <w:color w:val="76923C" w:themeColor="accent3" w:themeShade="BF"/>
+        </w:rPr>
+        <w:t xml:space="preserve"> - Requisito de Implementação - Conceitos - O projeto deve utilizar o menor numero de classes possíveis.</w:t>
+      </w:r>
+    </w:p>
+    <w:p>
+      <w:pPr>
+        <w:spacing w:after="0"/>
+        <w:rPr>
+          <w:color w:val="76923C" w:themeColor="accent3" w:themeShade="BF"/>
+        </w:rPr>
+      </w:pPr>
+      <w:proofErr w:type="gramStart"/>
+      <w:r>
+        <w:rPr>
+          <w:color w:val="76923C" w:themeColor="accent3" w:themeShade="BF"/>
+        </w:rPr>
+        <w:t>Implementação</w:t>
+      </w:r>
+      <w:proofErr w:type="gramEnd"/>
+      <w:r>
+        <w:rPr>
+          <w:color w:val="76923C" w:themeColor="accent3" w:themeShade="BF"/>
+        </w:rPr>
+        <w:t xml:space="preserve"> - Requisito de Implementação - Conceitos - O projeto deve utilizar orientação a objetos.</w:t>
+      </w:r>
+    </w:p>
+    <w:p>
+      <w:pPr>
+        <w:spacing w:after="0"/>
+        <w:rPr>
+          <w:color w:val="76923C" w:themeColor="accent3" w:themeShade="BF"/>
+        </w:rPr>
+      </w:pPr>
+      <w:r>
+        <w:rPr>
+          <w:color w:val="76923C" w:themeColor="accent3" w:themeShade="BF"/>
+        </w:rPr>
+        <w:t>Implementação - Requisito de Implementação - Padrões - Arquitetural - O projeto deve utilizar modelo-visão-controle.</w:t>
+      </w:r>
+      <w:proofErr w:type="gramStart"/>
+      <w:r>
+        <w:rPr>
+          <w:color w:val="76923C" w:themeColor="accent3" w:themeShade="BF"/>
+        </w:rPr>
+        <w:tab/>
+      </w:r>
+      <w:proofErr w:type="gramEnd"/>
+    </w:p>
+    <w:p>
+      <w:pPr>
+        <w:spacing w:after="0"/>
+        <w:rPr>
+          <w:color w:val="76923C" w:themeColor="accent3" w:themeShade="BF"/>
+        </w:rPr>
+      </w:pPr>
+      <w:r>
+        <w:rPr>
+          <w:color w:val="76923C" w:themeColor="accent3" w:themeShade="BF"/>
+        </w:rPr>
+        <w:t>Implementação - Requisito de Implementação - Recursos - O projeto deve utilizar testes unitários nas classes de negócios.</w:t>
+      </w:r>
+      <w:proofErr w:type="gramStart"/>
+      <w:r>
+        <w:rPr>
+          <w:color w:val="76923C" w:themeColor="accent3" w:themeShade="BF"/>
+        </w:rPr>
+        <w:tab/>
+      </w:r>
+      <w:r>
+        <w:rPr>
+          <w:color w:val="76923C" w:themeColor="accent3" w:themeShade="BF"/>
+        </w:rPr>
+        <w:tab/>
+      </w:r>
+      <w:proofErr w:type="gramEnd"/>
+    </w:p>
+    <w:p>
+      <w:pPr>
+        <w:spacing w:after="0"/>
+        <w:rPr>
+          <w:color w:val="76923C" w:themeColor="accent3" w:themeShade="BF"/>
+        </w:rPr>
+      </w:pPr>
+      <w:r>
+        <w:rPr>
+          <w:color w:val="76923C" w:themeColor="accent3" w:themeShade="BF"/>
+        </w:rPr>
+        <w:t xml:space="preserve">Implementação - Requisito de Implementação - Conceitos - O projeto deve utilizar </w:t>
+      </w:r>
+      <w:proofErr w:type="spellStart"/>
+      <w:r>
+        <w:rPr>
+          <w:color w:val="76923C" w:themeColor="accent3" w:themeShade="BF"/>
+        </w:rPr>
+        <w:t>clean</w:t>
+      </w:r>
+      <w:proofErr w:type="spellEnd"/>
+      <w:r>
+        <w:rPr>
+          <w:color w:val="76923C" w:themeColor="accent3" w:themeShade="BF"/>
+        </w:rPr>
+        <w:t xml:space="preserve"> </w:t>
+      </w:r>
+      <w:proofErr w:type="spellStart"/>
+      <w:r>
+        <w:rPr>
+          <w:color w:val="76923C" w:themeColor="accent3" w:themeShade="BF"/>
+        </w:rPr>
+        <w:t>code</w:t>
+      </w:r>
+      <w:proofErr w:type="spellEnd"/>
+      <w:r>
+        <w:rPr>
+          <w:color w:val="76923C" w:themeColor="accent3" w:themeShade="BF"/>
+        </w:rPr>
+        <w:t>.</w:t>
+      </w:r>
+      <w:proofErr w:type="gramStart"/>
+      <w:r>
+        <w:rPr>
+          <w:color w:val="76923C" w:themeColor="accent3" w:themeShade="BF"/>
+        </w:rPr>
+        <w:tab/>
+      </w:r>
+      <w:proofErr w:type="gramEnd"/>
+    </w:p>
+    <w:p>
+      <w:pPr>
+        <w:spacing w:after="0"/>
+      </w:pPr>
+    </w:p>
     <w:p>
       <w:pPr>
         <w:spacing w:after="0"/>
@@ -440,7 +2697,11 @@
         <w:spacing w:after="0"/>
       </w:pPr>
       <w:r>
-        <w:t>A utilização dos conceitos de orientação a objetos, desenvolvimento voltado à interface, utilização de composição ao invés de heranças, os padrões de projeto e arquitetural, controle de versão, qualidade de código e modelagem permitiram que o projeto pudesse ser desenvolvido com um foco em melhorar organização e manutenabilidade do código alem do próprio desempenho. A utilização destes conceitos impacta muito no que diz respeito à complexidade da tarefa de desenvolver, mas impacta para melhor visto que não se trata apenas de desenvolver e sim desenvolver com qualidade. O resultado é um produto de alto padrão de qualidade extremamente diferenciado no mercado</w:t>
+        <w:t xml:space="preserve">A utilização dos conceitos de orientação a objetos, desenvolvimento voltado à interface, utilização de composição ao invés de heranças, os padrões de projeto e arquitetural, controle de versão, qualidade de código e modelagem permitiram que o projeto pudesse ser desenvolvido com um foco em melhorar organização e manutenabilidade do código alem do próprio desempenho. A utilização destes conceitos impacta muito no que diz respeito à complexidade da tarefa de desenvolver, mas impacta para melhor visto que não se trata </w:t>
+      </w:r>
+      <w:r>
+        <w:lastRenderedPageBreak/>
+        <w:t>apenas de desenvolver e sim desenvolver com qualidade. O resultado é um produto de alto padrão de qualidade extremamente diferenciado no mercado</w:t>
       </w:r>
       <w:r>
         <w:t>.</w:t>

</xml_diff>